<commit_message>
cap nhat noi dung va phan cong cong viec cho cac thanh vien
</commit_message>
<xml_diff>
--- a/13_13_DHKL19A3HN/BangPhanCongCongViec.docx
+++ b/13_13_DHKL19A3HN/BangPhanCongCongViec.docx
@@ -27,6 +27,15 @@
         <w:t>trưởng :</w:t>
       </w:r>
       <w:proofErr w:type="gramEnd"/>
+      <w:r>
+        <w:t xml:space="preserve"> Trần</w:t>
+      </w:r>
+      <w:r>
+        <w:rPr>
+          <w:lang w:val="vi-VN"/>
+        </w:rPr>
+        <w:t xml:space="preserve"> Đức Thắng</w:t>
+      </w:r>
     </w:p>
     <w:p>
       <w:pPr>
@@ -123,6 +132,12 @@
         </w:rPr>
         <w:t>):</w:t>
       </w:r>
+      <w:r>
+        <w:rPr>
+          <w:lang w:val="vi-VN"/>
+        </w:rPr>
+        <w:t xml:space="preserve"> Nguyễn Anh Vũ</w:t>
+      </w:r>
     </w:p>
     <w:p>
       <w:pPr>
@@ -130,54 +145,6 @@
           <w:lang w:val="vi-VN"/>
         </w:rPr>
       </w:pPr>
-      <w:r>
-        <w:rPr>
-          <w:lang w:val="vi-VN"/>
-        </w:rPr>
-        <w:t xml:space="preserve">Xử lý </w:t>
-      </w:r>
-      <w:proofErr w:type="spellStart"/>
-      <w:r>
-        <w:rPr>
-          <w:lang w:val="vi-VN"/>
-        </w:rPr>
-        <w:t>logic</w:t>
-      </w:r>
-      <w:proofErr w:type="spellEnd"/>
-      <w:r>
-        <w:rPr>
-          <w:lang w:val="vi-VN"/>
-        </w:rPr>
-        <w:t xml:space="preserve"> câu 2 viết hàm: </w:t>
-      </w:r>
-      <w:proofErr w:type="spellStart"/>
-      <w:r>
-        <w:rPr>
-          <w:lang w:val="vi-VN"/>
-        </w:rPr>
-        <w:t>nhap_thong_tin</w:t>
-      </w:r>
-      <w:proofErr w:type="spellEnd"/>
-      <w:r>
-        <w:rPr>
-          <w:lang w:val="vi-VN"/>
-        </w:rPr>
-        <w:t>(kiểm tra lỗi nhập),</w:t>
-      </w:r>
-      <w:proofErr w:type="spellStart"/>
-      <w:r>
-        <w:rPr>
-          <w:lang w:val="vi-VN"/>
-        </w:rPr>
-        <w:t>tinh_tien</w:t>
-      </w:r>
-      <w:proofErr w:type="spellEnd"/>
-      <w:r>
-        <w:rPr>
-          <w:lang w:val="vi-VN"/>
-        </w:rPr>
-        <w:t>(tính toán tiền giờ và xử lý giảm giá theo giờ hát)</w:t>
-      </w:r>
     </w:p>
     <w:p>
       <w:pPr>
@@ -189,7 +156,81 @@
         <w:rPr>
           <w:lang w:val="vi-VN"/>
         </w:rPr>
-        <w:t>Thành viên 2:</w:t>
+        <w:t xml:space="preserve">Xử lý </w:t>
+      </w:r>
+      <w:proofErr w:type="spellStart"/>
+      <w:r>
+        <w:rPr>
+          <w:lang w:val="vi-VN"/>
+        </w:rPr>
+        <w:t>logic</w:t>
+      </w:r>
+      <w:proofErr w:type="spellEnd"/>
+      <w:r>
+        <w:rPr>
+          <w:lang w:val="vi-VN"/>
+        </w:rPr>
+        <w:t xml:space="preserve"> câu 2 viết hàm: </w:t>
+      </w:r>
+      <w:proofErr w:type="spellStart"/>
+      <w:r>
+        <w:rPr>
+          <w:lang w:val="vi-VN"/>
+        </w:rPr>
+        <w:t>Nhap_Hoa_Don</w:t>
+      </w:r>
+      <w:proofErr w:type="spellEnd"/>
+      <w:r>
+        <w:rPr>
+          <w:lang w:val="vi-VN"/>
+        </w:rPr>
+        <w:t xml:space="preserve">() </w:t>
+      </w:r>
+      <w:r>
+        <w:rPr>
+          <w:lang w:val="vi-VN"/>
+        </w:rPr>
+        <w:t>kiểm tra lỗi nhập),</w:t>
+      </w:r>
+      <w:proofErr w:type="spellStart"/>
+      <w:r>
+        <w:rPr>
+          <w:lang w:val="vi-VN"/>
+        </w:rPr>
+        <w:t>Tinh_Tien</w:t>
+      </w:r>
+      <w:proofErr w:type="spellEnd"/>
+      <w:r>
+        <w:rPr>
+          <w:lang w:val="vi-VN"/>
+        </w:rPr>
+        <w:t xml:space="preserve">() </w:t>
+      </w:r>
+      <w:r>
+        <w:rPr>
+          <w:lang w:val="vi-VN"/>
+        </w:rPr>
+        <w:t>(tính toán tiền giờ và xử lý giảm giá theo giờ hát)</w:t>
+      </w:r>
+      <w:r>
+        <w:rPr>
+          <w:lang w:val="vi-VN"/>
+        </w:rPr>
+        <w:t xml:space="preserve"> nắm chắc Phòng </w:t>
+      </w:r>
+      <w:proofErr w:type="spellStart"/>
+      <w:r>
+        <w:rPr>
+          <w:lang w:val="vi-VN"/>
+        </w:rPr>
+        <w:t>vip</w:t>
+      </w:r>
+      <w:proofErr w:type="spellEnd"/>
+      <w:r>
+        <w:rPr>
+          <w:lang w:val="vi-VN"/>
+        </w:rPr>
+        <w:t>/phòng thường khuyến mãi</w:t>
       </w:r>
     </w:p>
     <w:p>
@@ -202,63 +243,7 @@
         <w:rPr>
           <w:lang w:val="vi-VN"/>
         </w:rPr>
-        <w:t xml:space="preserve">Viết hàm: </w:t>
-      </w:r>
-      <w:proofErr w:type="spellStart"/>
-      <w:r>
-        <w:rPr>
-          <w:lang w:val="vi-VN"/>
-        </w:rPr>
-        <w:t>khoi_tao_file</w:t>
-      </w:r>
-      <w:proofErr w:type="spellEnd"/>
-      <w:r>
-        <w:rPr>
-          <w:lang w:val="vi-VN"/>
-        </w:rPr>
-        <w:t xml:space="preserve">(tạo </w:t>
-      </w:r>
-      <w:proofErr w:type="spellStart"/>
-      <w:r>
-        <w:rPr>
-          <w:lang w:val="vi-VN"/>
-        </w:rPr>
-        <w:t>file</w:t>
-      </w:r>
-      <w:proofErr w:type="spellEnd"/>
-      <w:r>
-        <w:rPr>
-          <w:lang w:val="vi-VN"/>
-        </w:rPr>
-        <w:t xml:space="preserve"> CSV và </w:t>
-      </w:r>
-      <w:proofErr w:type="spellStart"/>
-      <w:r>
-        <w:rPr>
-          <w:lang w:val="vi-VN"/>
-        </w:rPr>
-        <w:t>Header</w:t>
-      </w:r>
-      <w:proofErr w:type="spellEnd"/>
-      <w:r>
-        <w:rPr>
-          <w:lang w:val="vi-VN"/>
-        </w:rPr>
-        <w:t>),</w:t>
-      </w:r>
-      <w:proofErr w:type="spellStart"/>
-      <w:r>
-        <w:rPr>
-          <w:lang w:val="vi-VN"/>
-        </w:rPr>
-        <w:t>luu_file</w:t>
-      </w:r>
-      <w:proofErr w:type="spellEnd"/>
-      <w:r>
-        <w:rPr>
-          <w:lang w:val="vi-VN"/>
-        </w:rPr>
-        <w:t>(ghi dữ liệu xuống ổ cứng)</w:t>
+        <w:t>Làm trong libs/thuvien_Karaoke.py</w:t>
       </w:r>
     </w:p>
     <w:p>
@@ -271,7 +256,13 @@
         <w:rPr>
           <w:lang w:val="vi-VN"/>
         </w:rPr>
-        <w:t>Thành viên 3:</w:t>
+        <w:t>Thành viên 2:</w:t>
+      </w:r>
+      <w:r>
+        <w:rPr>
+          <w:lang w:val="vi-VN"/>
+        </w:rPr>
+        <w:t xml:space="preserve"> Nguyễn Phương Nhi </w:t>
       </w:r>
     </w:p>
     <w:p>
@@ -284,7 +275,69 @@
         <w:rPr>
           <w:lang w:val="vi-VN"/>
         </w:rPr>
-        <w:t xml:space="preserve">Viết hàm </w:t>
+        <w:t xml:space="preserve">Viết hàm: </w:t>
+      </w:r>
+      <w:proofErr w:type="spellStart"/>
+      <w:r>
+        <w:rPr>
+          <w:lang w:val="vi-VN"/>
+        </w:rPr>
+        <w:t>khoi_tao_file</w:t>
+      </w:r>
+      <w:proofErr w:type="spellEnd"/>
+      <w:r>
+        <w:rPr>
+          <w:lang w:val="vi-VN"/>
+        </w:rPr>
+        <w:t xml:space="preserve">(tạo </w:t>
+      </w:r>
+      <w:proofErr w:type="spellStart"/>
+      <w:r>
+        <w:rPr>
+          <w:lang w:val="vi-VN"/>
+        </w:rPr>
+        <w:t>file</w:t>
+      </w:r>
+      <w:proofErr w:type="spellEnd"/>
+      <w:r>
+        <w:rPr>
+          <w:lang w:val="vi-VN"/>
+        </w:rPr>
+        <w:t xml:space="preserve"> CSV và </w:t>
+      </w:r>
+      <w:proofErr w:type="spellStart"/>
+      <w:r>
+        <w:rPr>
+          <w:lang w:val="vi-VN"/>
+        </w:rPr>
+        <w:t>Header</w:t>
+      </w:r>
+      <w:proofErr w:type="spellEnd"/>
+      <w:r>
+        <w:rPr>
+          <w:lang w:val="vi-VN"/>
+        </w:rPr>
+        <w:t>),</w:t>
+      </w:r>
+      <w:proofErr w:type="spellStart"/>
+      <w:r>
+        <w:rPr>
+          <w:lang w:val="vi-VN"/>
+        </w:rPr>
+        <w:t>luu_file</w:t>
+      </w:r>
+      <w:proofErr w:type="spellEnd"/>
+      <w:r>
+        <w:rPr>
+          <w:lang w:val="vi-VN"/>
+        </w:rPr>
+        <w:t>(ghi dữ liệu xuống ổ cứng)</w:t>
+      </w:r>
+      <w:r>
+        <w:rPr>
+          <w:lang w:val="vi-VN"/>
+        </w:rPr>
+        <w:t>,</w:t>
       </w:r>
       <w:proofErr w:type="spellStart"/>
       <w:r>
@@ -298,21 +351,7 @@
         <w:rPr>
           <w:lang w:val="vi-VN"/>
         </w:rPr>
-        <w:t>(sắp xếp giảm dần theo tiền),</w:t>
-      </w:r>
-      <w:proofErr w:type="spellStart"/>
-      <w:r>
-        <w:rPr>
-          <w:lang w:val="vi-VN"/>
-        </w:rPr>
-        <w:t>hien_thi</w:t>
-      </w:r>
-      <w:proofErr w:type="spellEnd"/>
-      <w:r>
-        <w:rPr>
-          <w:lang w:val="vi-VN"/>
-        </w:rPr>
-        <w:t>(in bảng kết quả đẹp ,soạn thảo bằng phân công này)</w:t>
+        <w:t>() Lưu ý phần này sẽ bị hỏi nhiều về CSV</w:t>
       </w:r>
     </w:p>
     <w:p>
@@ -325,7 +364,33 @@
         <w:rPr>
           <w:lang w:val="vi-VN"/>
         </w:rPr>
-        <w:t>Thành viên 4:</w:t>
+        <w:t xml:space="preserve">Cũng làm trong </w:t>
+      </w:r>
+      <w:r>
+        <w:rPr>
+          <w:lang w:val="vi-VN"/>
+        </w:rPr>
+        <w:t>libs/thuvien_Karaoke.py</w:t>
+      </w:r>
+      <w:r>
+        <w:rPr>
+          <w:lang w:val="vi-VN"/>
+        </w:rPr>
+        <w:t xml:space="preserve"> (lưu ý đẩy đúng nhánh của mình tránh </w:t>
+      </w:r>
+      <w:proofErr w:type="spellStart"/>
+      <w:r>
+        <w:rPr>
+          <w:lang w:val="vi-VN"/>
+        </w:rPr>
+        <w:t>conflic</w:t>
+      </w:r>
+      <w:proofErr w:type="spellEnd"/>
+      <w:r>
+        <w:rPr>
+          <w:lang w:val="vi-VN"/>
+        </w:rPr>
+        <w:t>)</w:t>
       </w:r>
     </w:p>
     <w:p>
@@ -338,6 +403,153 @@
         <w:rPr>
           <w:lang w:val="vi-VN"/>
         </w:rPr>
+        <w:t>Thành viên 3:</w:t>
+      </w:r>
+      <w:r>
+        <w:rPr>
+          <w:lang w:val="vi-VN"/>
+        </w:rPr>
+        <w:t xml:space="preserve"> Đỗ Ngọc Anh</w:t>
+      </w:r>
+    </w:p>
+    <w:p>
+      <w:pPr>
+        <w:rPr>
+          <w:lang w:val="vi-VN"/>
+        </w:rPr>
+      </w:pPr>
+      <w:r>
+        <w:rPr>
+          <w:lang w:val="vi-VN"/>
+        </w:rPr>
+        <w:t xml:space="preserve">Làm </w:t>
+      </w:r>
+      <w:proofErr w:type="spellStart"/>
+      <w:r>
+        <w:rPr>
+          <w:lang w:val="vi-VN"/>
+        </w:rPr>
+        <w:t>Menu</w:t>
+      </w:r>
+      <w:proofErr w:type="spellEnd"/>
+      <w:r>
+        <w:rPr>
+          <w:lang w:val="vi-VN"/>
+        </w:rPr>
+        <w:t xml:space="preserve"> và Hiển thị:</w:t>
+      </w:r>
+    </w:p>
+    <w:p>
+      <w:pPr>
+        <w:rPr>
+          <w:lang w:val="vi-VN"/>
+        </w:rPr>
+      </w:pPr>
+      <w:r>
+        <w:rPr>
+          <w:lang w:val="vi-VN"/>
+        </w:rPr>
+        <w:t xml:space="preserve">Xử lý </w:t>
+      </w:r>
+      <w:proofErr w:type="spellStart"/>
+      <w:r>
+        <w:rPr>
+          <w:lang w:val="vi-VN"/>
+        </w:rPr>
+        <w:t>menu</w:t>
+      </w:r>
+      <w:proofErr w:type="spellEnd"/>
+      <w:r>
+        <w:rPr>
+          <w:lang w:val="vi-VN"/>
+        </w:rPr>
+        <w:t xml:space="preserve"> , </w:t>
+      </w:r>
+      <w:proofErr w:type="spellStart"/>
+      <w:r>
+        <w:rPr>
+          <w:lang w:val="vi-VN"/>
+        </w:rPr>
+        <w:t>import</w:t>
+      </w:r>
+      <w:proofErr w:type="spellEnd"/>
+      <w:r>
+        <w:rPr>
+          <w:lang w:val="vi-VN"/>
+        </w:rPr>
+        <w:t xml:space="preserve"> </w:t>
+      </w:r>
+      <w:proofErr w:type="spellStart"/>
+      <w:r>
+        <w:rPr>
+          <w:lang w:val="vi-VN"/>
+        </w:rPr>
+        <w:t>module</w:t>
+      </w:r>
+      <w:proofErr w:type="spellEnd"/>
+      <w:r>
+        <w:rPr>
+          <w:lang w:val="vi-VN"/>
+        </w:rPr>
+        <w:t xml:space="preserve"> ,gọi </w:t>
+      </w:r>
+      <w:proofErr w:type="spellStart"/>
+      <w:r>
+        <w:rPr>
+          <w:lang w:val="vi-VN"/>
+        </w:rPr>
+        <w:t>hàm,hiển</w:t>
+      </w:r>
+      <w:proofErr w:type="spellEnd"/>
+      <w:r>
+        <w:rPr>
+          <w:lang w:val="vi-VN"/>
+        </w:rPr>
+        <w:t xml:space="preserve"> thị danh sách</w:t>
+      </w:r>
+    </w:p>
+    <w:p>
+      <w:pPr>
+        <w:rPr>
+          <w:lang w:val="vi-VN"/>
+        </w:rPr>
+      </w:pPr>
+      <w:r>
+        <w:rPr>
+          <w:lang w:val="vi-VN"/>
+        </w:rPr>
+        <w:t>Làm trong cau_2.py</w:t>
+      </w:r>
+    </w:p>
+    <w:p>
+      <w:pPr>
+        <w:rPr>
+          <w:lang w:val="vi-VN"/>
+        </w:rPr>
+      </w:pPr>
+      <w:r>
+        <w:rPr>
+          <w:lang w:val="vi-VN"/>
+        </w:rPr>
+        <w:t>Thành viên 4:</w:t>
+      </w:r>
+      <w:r>
+        <w:rPr>
+          <w:lang w:val="vi-VN"/>
+        </w:rPr>
+        <w:t xml:space="preserve"> Nguyễn Đình Hải Yến</w:t>
+      </w:r>
+    </w:p>
+    <w:p>
+      <w:pPr>
+        <w:rPr>
+          <w:lang w:val="vi-VN"/>
+        </w:rPr>
+      </w:pPr>
+      <w:r>
+        <w:rPr>
+          <w:lang w:val="vi-VN"/>
+        </w:rPr>
         <w:t xml:space="preserve">Viết hàm kiểm tra số </w:t>
       </w:r>
       <w:proofErr w:type="spellStart"/>
@@ -381,6 +593,19 @@
           <w:lang w:val="vi-VN"/>
         </w:rPr>
         <w:t xml:space="preserve"> giải thích thuật toán cho nhóm nhiệm vụ chính là phải nghiên cứu)</w:t>
+      </w:r>
+    </w:p>
+    <w:p>
+      <w:pPr>
+        <w:rPr>
+          <w:lang w:val="vi-VN"/>
+        </w:rPr>
+      </w:pPr>
+      <w:r>
+        <w:rPr>
+          <w:lang w:val="vi-VN"/>
+        </w:rPr>
+        <w:t>Làm trong cau_1.py</w:t>
       </w:r>
     </w:p>
     <w:p>

</xml_diff>

<commit_message>
cap nhat ma sv nhom truong
</commit_message>
<xml_diff>
--- a/13_13_DHKL19A3HN/BangPhanCongCongViec.docx
+++ b/13_13_DHKL19A3HN/BangPhanCongCongViec.docx
@@ -3,38 +3,39 @@
 <w:document xmlns:wpc="http://schemas.microsoft.com/office/word/2010/wordprocessingCanvas" xmlns:cx="http://schemas.microsoft.com/office/drawing/2014/chartex" xmlns:cx1="http://schemas.microsoft.com/office/drawing/2015/9/8/chartex" xmlns:cx2="http://schemas.microsoft.com/office/drawing/2015/10/21/chartex" xmlns:cx3="http://schemas.microsoft.com/office/drawing/2016/5/9/chartex" xmlns:cx4="http://schemas.microsoft.com/office/drawing/2016/5/10/chartex" xmlns:cx5="http://schemas.microsoft.com/office/drawing/2016/5/11/chartex" xmlns:cx6="http://schemas.microsoft.com/office/drawing/2016/5/12/chartex" xmlns:cx7="http://schemas.microsoft.com/office/drawing/2016/5/13/chartex" xmlns:cx8="http://schemas.microsoft.com/office/drawing/2016/5/14/chartex" xmlns:mc="http://schemas.openxmlformats.org/markup-compatibility/2006" xmlns:aink="http://schemas.microsoft.com/office/drawing/2016/ink" xmlns:am3d="http://schemas.microsoft.com/office/drawing/2017/model3d" xmlns:o="urn:schemas-microsoft-com:office:office" xmlns:oel="http://schemas.microsoft.com/office/2019/extlst" xmlns:r="http://schemas.openxmlformats.org/officeDocument/2006/relationships" xmlns:m="http://schemas.openxmlformats.org/officeDocument/2006/math" xmlns:v="urn:schemas-microsoft-com:vml" xmlns:wp14="http://schemas.microsoft.com/office/word/2010/wordprocessingDrawing" xmlns:wp="http://schemas.openxmlformats.org/drawingml/2006/wordprocessingDrawing" xmlns:w10="urn:schemas-microsoft-com:office:word" xmlns:w="http://schemas.openxmlformats.org/wordprocessingml/2006/main" xmlns:w14="http://schemas.microsoft.com/office/word/2010/wordml" xmlns:w15="http://schemas.microsoft.com/office/word/2012/wordml" xmlns:w16cex="http://schemas.microsoft.com/office/word/2018/wordml/cex" xmlns:w16cid="http://schemas.microsoft.com/office/word/2016/wordml/cid" xmlns:w16="http://schemas.microsoft.com/office/word/2018/wordml" xmlns:w16du="http://schemas.microsoft.com/office/word/2023/wordml/word16du" xmlns:w16sdtdh="http://schemas.microsoft.com/office/word/2020/wordml/sdtdatahash" xmlns:w16sdtfl="http://schemas.microsoft.com/office/word/2024/wordml/sdtformatlock" xmlns:w16se="http://schemas.microsoft.com/office/word/2015/wordml/symex" xmlns:wpg="http://schemas.microsoft.com/office/word/2010/wordprocessingGroup" xmlns:wpi="http://schemas.microsoft.com/office/word/2010/wordprocessingInk" xmlns:wne="http://schemas.microsoft.com/office/word/2006/wordml" xmlns:wps="http://schemas.microsoft.com/office/word/2010/wordprocessingShape" mc:Ignorable="w14 w15 w16se w16cid w16 w16cex w16sdtdh w16sdtfl w16du wp14">
   <w:body>
     <w:p>
+      <w:r>
+        <w:t>Nhóm</w:t>
+      </w:r>
+      <w:r>
+        <w:rPr>
+          <w:lang w:val="vi-VN"/>
+        </w:rPr>
+        <w:t xml:space="preserve"> trưởng :</w:t>
+      </w:r>
+      <w:r>
+        <w:t xml:space="preserve"> Trần</w:t>
+      </w:r>
+      <w:r>
+        <w:rPr>
+          <w:lang w:val="vi-VN"/>
+        </w:rPr>
+        <w:t xml:space="preserve"> Đức Thắng</w:t>
+      </w:r>
+      <w:r>
+        <w:t xml:space="preserve"> 25174600153</w:t>
+      </w:r>
+    </w:p>
+    <w:p>
       <w:pPr>
         <w:rPr>
           <w:lang w:val="vi-VN"/>
         </w:rPr>
       </w:pPr>
-      <w:proofErr w:type="spellStart"/>
-      <w:r>
-        <w:t>Nhóm</w:t>
-      </w:r>
-      <w:proofErr w:type="spellEnd"/>
-      <w:r>
-        <w:rPr>
-          <w:lang w:val="vi-VN"/>
-        </w:rPr>
-        <w:t xml:space="preserve"> </w:t>
-      </w:r>
-      <w:proofErr w:type="gramStart"/>
-      <w:r>
-        <w:rPr>
-          <w:lang w:val="vi-VN"/>
-        </w:rPr>
-        <w:t>trưởng :</w:t>
-      </w:r>
-      <w:proofErr w:type="gramEnd"/>
-      <w:r>
-        <w:t xml:space="preserve"> Trần</w:t>
-      </w:r>
-      <w:r>
-        <w:rPr>
-          <w:lang w:val="vi-VN"/>
-        </w:rPr>
-        <w:t xml:space="preserve"> Đức Thắng</w:t>
+      <w:r>
+        <w:rPr>
+          <w:lang w:val="vi-VN"/>
+        </w:rPr>
+        <w:t>Nhiệm vụ: Tạo cấu trúc thư mục và Github viết menu chính main tổng hợp code và hỗ trợ thành viên khác</w:t>
       </w:r>
     </w:p>
     <w:p>
@@ -47,63 +48,13 @@
         <w:rPr>
           <w:lang w:val="vi-VN"/>
         </w:rPr>
-        <w:t xml:space="preserve">Nhiệm vụ: Tạo cấu trúc thư mục và </w:t>
-      </w:r>
-      <w:proofErr w:type="spellStart"/>
-      <w:r>
-        <w:rPr>
-          <w:lang w:val="vi-VN"/>
-        </w:rPr>
-        <w:t>Github</w:t>
-      </w:r>
-      <w:proofErr w:type="spellEnd"/>
-      <w:r>
-        <w:rPr>
-          <w:lang w:val="vi-VN"/>
-        </w:rPr>
-        <w:t xml:space="preserve"> viết </w:t>
-      </w:r>
-      <w:proofErr w:type="spellStart"/>
-      <w:r>
-        <w:rPr>
-          <w:lang w:val="vi-VN"/>
-        </w:rPr>
-        <w:t>menu</w:t>
-      </w:r>
-      <w:proofErr w:type="spellEnd"/>
-      <w:r>
-        <w:rPr>
-          <w:lang w:val="vi-VN"/>
-        </w:rPr>
-        <w:t xml:space="preserve"> chính </w:t>
-      </w:r>
-      <w:proofErr w:type="spellStart"/>
-      <w:r>
-        <w:rPr>
-          <w:lang w:val="vi-VN"/>
-        </w:rPr>
-        <w:t>main</w:t>
-      </w:r>
-      <w:proofErr w:type="spellEnd"/>
-      <w:r>
-        <w:rPr>
-          <w:lang w:val="vi-VN"/>
-        </w:rPr>
-        <w:t xml:space="preserve"> tổng hợp </w:t>
-      </w:r>
-      <w:proofErr w:type="spellStart"/>
-      <w:r>
-        <w:rPr>
-          <w:lang w:val="vi-VN"/>
-        </w:rPr>
-        <w:t>code</w:t>
-      </w:r>
-      <w:proofErr w:type="spellEnd"/>
-      <w:r>
-        <w:rPr>
-          <w:lang w:val="vi-VN"/>
-        </w:rPr>
-        <w:t xml:space="preserve"> và hỗ trợ thành viên khác</w:t>
+        <w:t>Thành viên 1(làm logic):</w:t>
+      </w:r>
+      <w:r>
+        <w:rPr>
+          <w:lang w:val="vi-VN"/>
+        </w:rPr>
+        <w:t xml:space="preserve"> Nguyễn Anh Vũ</w:t>
       </w:r>
     </w:p>
     <w:p>
@@ -112,32 +63,6 @@
           <w:lang w:val="vi-VN"/>
         </w:rPr>
       </w:pPr>
-      <w:r>
-        <w:rPr>
-          <w:lang w:val="vi-VN"/>
-        </w:rPr>
-        <w:t xml:space="preserve">Thành viên 1(làm </w:t>
-      </w:r>
-      <w:proofErr w:type="spellStart"/>
-      <w:r>
-        <w:rPr>
-          <w:lang w:val="vi-VN"/>
-        </w:rPr>
-        <w:t>logic</w:t>
-      </w:r>
-      <w:proofErr w:type="spellEnd"/>
-      <w:r>
-        <w:rPr>
-          <w:lang w:val="vi-VN"/>
-        </w:rPr>
-        <w:t>):</w:t>
-      </w:r>
-      <w:r>
-        <w:rPr>
-          <w:lang w:val="vi-VN"/>
-        </w:rPr>
-        <w:t xml:space="preserve"> Nguyễn Anh Vũ</w:t>
-      </w:r>
     </w:p>
     <w:p>
       <w:pPr>
@@ -145,6 +70,42 @@
           <w:lang w:val="vi-VN"/>
         </w:rPr>
       </w:pPr>
+      <w:r>
+        <w:rPr>
+          <w:lang w:val="vi-VN"/>
+        </w:rPr>
+        <w:t xml:space="preserve">Xử lý logic câu 2 viết hàm: </w:t>
+      </w:r>
+      <w:r>
+        <w:rPr>
+          <w:lang w:val="vi-VN"/>
+        </w:rPr>
+        <w:t xml:space="preserve">Nhap_Hoa_Don() </w:t>
+      </w:r>
+      <w:r>
+        <w:rPr>
+          <w:lang w:val="vi-VN"/>
+        </w:rPr>
+        <w:t>kiểm tra lỗi nhập),</w:t>
+      </w:r>
+      <w:r>
+        <w:rPr>
+          <w:lang w:val="vi-VN"/>
+        </w:rPr>
+        <w:t xml:space="preserve">Tinh_Tien() </w:t>
+      </w:r>
+      <w:r>
+        <w:rPr>
+          <w:lang w:val="vi-VN"/>
+        </w:rPr>
+        <w:t>(tính toán tiền giờ và xử lý giảm giá theo giờ hát)</w:t>
+      </w:r>
+      <w:r>
+        <w:rPr>
+          <w:lang w:val="vi-VN"/>
+        </w:rPr>
+        <w:t xml:space="preserve"> nắm chắc Phòng vip/phòng thường khuyến mãi</w:t>
+      </w:r>
     </w:p>
     <w:p>
       <w:pPr>
@@ -156,81 +117,21 @@
         <w:rPr>
           <w:lang w:val="vi-VN"/>
         </w:rPr>
-        <w:t xml:space="preserve">Xử lý </w:t>
-      </w:r>
-      <w:proofErr w:type="spellStart"/>
-      <w:r>
-        <w:rPr>
-          <w:lang w:val="vi-VN"/>
-        </w:rPr>
-        <w:t>logic</w:t>
-      </w:r>
-      <w:proofErr w:type="spellEnd"/>
-      <w:r>
-        <w:rPr>
-          <w:lang w:val="vi-VN"/>
-        </w:rPr>
-        <w:t xml:space="preserve"> câu 2 viết hàm: </w:t>
-      </w:r>
-      <w:proofErr w:type="spellStart"/>
-      <w:r>
-        <w:rPr>
-          <w:lang w:val="vi-VN"/>
-        </w:rPr>
-        <w:t>Nhap_Hoa_Don</w:t>
-      </w:r>
-      <w:proofErr w:type="spellEnd"/>
-      <w:r>
-        <w:rPr>
-          <w:lang w:val="vi-VN"/>
-        </w:rPr>
-        <w:t xml:space="preserve">() </w:t>
-      </w:r>
-      <w:r>
-        <w:rPr>
-          <w:lang w:val="vi-VN"/>
-        </w:rPr>
-        <w:t>kiểm tra lỗi nhập),</w:t>
-      </w:r>
-      <w:proofErr w:type="spellStart"/>
-      <w:r>
-        <w:rPr>
-          <w:lang w:val="vi-VN"/>
-        </w:rPr>
-        <w:t>Tinh_Tien</w:t>
-      </w:r>
-      <w:proofErr w:type="spellEnd"/>
-      <w:r>
-        <w:rPr>
-          <w:lang w:val="vi-VN"/>
-        </w:rPr>
-        <w:t xml:space="preserve">() </w:t>
-      </w:r>
-      <w:r>
-        <w:rPr>
-          <w:lang w:val="vi-VN"/>
-        </w:rPr>
-        <w:t>(tính toán tiền giờ và xử lý giảm giá theo giờ hát)</w:t>
-      </w:r>
-      <w:r>
-        <w:rPr>
-          <w:lang w:val="vi-VN"/>
-        </w:rPr>
-        <w:t xml:space="preserve"> nắm chắc Phòng </w:t>
-      </w:r>
-      <w:proofErr w:type="spellStart"/>
-      <w:r>
-        <w:rPr>
-          <w:lang w:val="vi-VN"/>
-        </w:rPr>
-        <w:t>vip</w:t>
-      </w:r>
-      <w:proofErr w:type="spellEnd"/>
-      <w:r>
-        <w:rPr>
-          <w:lang w:val="vi-VN"/>
-        </w:rPr>
-        <w:t>/phòng thường khuyến mãi</w:t>
+        <w:t>Làm trong libs/thuvien_Karaoke.py</w:t>
+      </w:r>
+    </w:p>
+    <w:p>
+      <w:r>
+        <w:rPr>
+          <w:lang w:val="vi-VN"/>
+        </w:rPr>
+        <w:t>Thành viên 2:</w:t>
+      </w:r>
+      <w:r>
+        <w:rPr>
+          <w:lang w:val="vi-VN"/>
+        </w:rPr>
+        <w:t xml:space="preserve"> Nguyễn Phương Nhi </w:t>
       </w:r>
     </w:p>
     <w:p>
@@ -243,7 +144,33 @@
         <w:rPr>
           <w:lang w:val="vi-VN"/>
         </w:rPr>
-        <w:t>Làm trong libs/thuvien_Karaoke.py</w:t>
+        <w:t>Viết hàm: khoi_tao_file(tạo file CSV và Header),luu_file(ghi dữ liệu xuống ổ cứng)</w:t>
+      </w:r>
+      <w:r>
+        <w:rPr>
+          <w:lang w:val="vi-VN"/>
+        </w:rPr>
+        <w:t>,sap_xep() Lưu ý phần này sẽ bị hỏi nhiều về CSV</w:t>
+      </w:r>
+    </w:p>
+    <w:p>
+      <w:r>
+        <w:rPr>
+          <w:lang w:val="vi-VN"/>
+        </w:rPr>
+        <w:t xml:space="preserve">Cũng làm trong </w:t>
+      </w:r>
+      <w:r>
+        <w:rPr>
+          <w:lang w:val="vi-VN"/>
+        </w:rPr>
+        <w:t>libs/thuvien_Karaoke.py</w:t>
+      </w:r>
+      <w:r>
+        <w:rPr>
+          <w:lang w:val="vi-VN"/>
+        </w:rPr>
+        <w:t xml:space="preserve"> (lưu ý đẩy đúng nhánh của mình tránh conflic)</w:t>
       </w:r>
     </w:p>
     <w:p>
@@ -256,13 +183,13 @@
         <w:rPr>
           <w:lang w:val="vi-VN"/>
         </w:rPr>
-        <w:t>Thành viên 2:</w:t>
-      </w:r>
-      <w:r>
-        <w:rPr>
-          <w:lang w:val="vi-VN"/>
-        </w:rPr>
-        <w:t xml:space="preserve"> Nguyễn Phương Nhi </w:t>
+        <w:t>Thành viên 3:</w:t>
+      </w:r>
+      <w:r>
+        <w:rPr>
+          <w:lang w:val="vi-VN"/>
+        </w:rPr>
+        <w:t xml:space="preserve"> Đỗ Ngọc Anh</w:t>
       </w:r>
     </w:p>
     <w:p>
@@ -275,83 +202,7 @@
         <w:rPr>
           <w:lang w:val="vi-VN"/>
         </w:rPr>
-        <w:t xml:space="preserve">Viết hàm: </w:t>
-      </w:r>
-      <w:proofErr w:type="spellStart"/>
-      <w:r>
-        <w:rPr>
-          <w:lang w:val="vi-VN"/>
-        </w:rPr>
-        <w:t>khoi_tao_file</w:t>
-      </w:r>
-      <w:proofErr w:type="spellEnd"/>
-      <w:r>
-        <w:rPr>
-          <w:lang w:val="vi-VN"/>
-        </w:rPr>
-        <w:t xml:space="preserve">(tạo </w:t>
-      </w:r>
-      <w:proofErr w:type="spellStart"/>
-      <w:r>
-        <w:rPr>
-          <w:lang w:val="vi-VN"/>
-        </w:rPr>
-        <w:t>file</w:t>
-      </w:r>
-      <w:proofErr w:type="spellEnd"/>
-      <w:r>
-        <w:rPr>
-          <w:lang w:val="vi-VN"/>
-        </w:rPr>
-        <w:t xml:space="preserve"> CSV và </w:t>
-      </w:r>
-      <w:proofErr w:type="spellStart"/>
-      <w:r>
-        <w:rPr>
-          <w:lang w:val="vi-VN"/>
-        </w:rPr>
-        <w:t>Header</w:t>
-      </w:r>
-      <w:proofErr w:type="spellEnd"/>
-      <w:r>
-        <w:rPr>
-          <w:lang w:val="vi-VN"/>
-        </w:rPr>
-        <w:t>),</w:t>
-      </w:r>
-      <w:proofErr w:type="spellStart"/>
-      <w:r>
-        <w:rPr>
-          <w:lang w:val="vi-VN"/>
-        </w:rPr>
-        <w:t>luu_file</w:t>
-      </w:r>
-      <w:proofErr w:type="spellEnd"/>
-      <w:r>
-        <w:rPr>
-          <w:lang w:val="vi-VN"/>
-        </w:rPr>
-        <w:t>(ghi dữ liệu xuống ổ cứng)</w:t>
-      </w:r>
-      <w:r>
-        <w:rPr>
-          <w:lang w:val="vi-VN"/>
-        </w:rPr>
-        <w:t>,</w:t>
-      </w:r>
-      <w:proofErr w:type="spellStart"/>
-      <w:r>
-        <w:rPr>
-          <w:lang w:val="vi-VN"/>
-        </w:rPr>
-        <w:t>sap_xep</w:t>
-      </w:r>
-      <w:proofErr w:type="spellEnd"/>
-      <w:r>
-        <w:rPr>
-          <w:lang w:val="vi-VN"/>
-        </w:rPr>
-        <w:t>() Lưu ý phần này sẽ bị hỏi nhiều về CSV</w:t>
+        <w:t>Làm Menu và Hiển thị:</w:t>
       </w:r>
     </w:p>
     <w:p>
@@ -364,33 +215,7 @@
         <w:rPr>
           <w:lang w:val="vi-VN"/>
         </w:rPr>
-        <w:t xml:space="preserve">Cũng làm trong </w:t>
-      </w:r>
-      <w:r>
-        <w:rPr>
-          <w:lang w:val="vi-VN"/>
-        </w:rPr>
-        <w:t>libs/thuvien_Karaoke.py</w:t>
-      </w:r>
-      <w:r>
-        <w:rPr>
-          <w:lang w:val="vi-VN"/>
-        </w:rPr>
-        <w:t xml:space="preserve"> (lưu ý đẩy đúng nhánh của mình tránh </w:t>
-      </w:r>
-      <w:proofErr w:type="spellStart"/>
-      <w:r>
-        <w:rPr>
-          <w:lang w:val="vi-VN"/>
-        </w:rPr>
-        <w:t>conflic</w:t>
-      </w:r>
-      <w:proofErr w:type="spellEnd"/>
-      <w:r>
-        <w:rPr>
-          <w:lang w:val="vi-VN"/>
-        </w:rPr>
-        <w:t>)</w:t>
+        <w:t>Xử lý menu , import module ,gọi hàm,hiển thị danh sách</w:t>
       </w:r>
     </w:p>
     <w:p>
@@ -403,13 +228,7 @@
         <w:rPr>
           <w:lang w:val="vi-VN"/>
         </w:rPr>
-        <w:t>Thành viên 3:</w:t>
-      </w:r>
-      <w:r>
-        <w:rPr>
-          <w:lang w:val="vi-VN"/>
-        </w:rPr>
-        <w:t xml:space="preserve"> Đỗ Ngọc Anh</w:t>
+        <w:t>Làm trong cau_2.py</w:t>
       </w:r>
     </w:p>
     <w:p>
@@ -422,21 +241,13 @@
         <w:rPr>
           <w:lang w:val="vi-VN"/>
         </w:rPr>
-        <w:t xml:space="preserve">Làm </w:t>
-      </w:r>
-      <w:proofErr w:type="spellStart"/>
-      <w:r>
-        <w:rPr>
-          <w:lang w:val="vi-VN"/>
-        </w:rPr>
-        <w:t>Menu</w:t>
-      </w:r>
-      <w:proofErr w:type="spellEnd"/>
-      <w:r>
-        <w:rPr>
-          <w:lang w:val="vi-VN"/>
-        </w:rPr>
-        <w:t xml:space="preserve"> và Hiển thị:</w:t>
+        <w:t>Thành viên 4:</w:t>
+      </w:r>
+      <w:r>
+        <w:rPr>
+          <w:lang w:val="vi-VN"/>
+        </w:rPr>
+        <w:t xml:space="preserve"> Nguyễn Đình Hải Yến</w:t>
       </w:r>
     </w:p>
     <w:p>
@@ -449,150 +260,7 @@
         <w:rPr>
           <w:lang w:val="vi-VN"/>
         </w:rPr>
-        <w:t xml:space="preserve">Xử lý </w:t>
-      </w:r>
-      <w:proofErr w:type="spellStart"/>
-      <w:r>
-        <w:rPr>
-          <w:lang w:val="vi-VN"/>
-        </w:rPr>
-        <w:t>menu</w:t>
-      </w:r>
-      <w:proofErr w:type="spellEnd"/>
-      <w:r>
-        <w:rPr>
-          <w:lang w:val="vi-VN"/>
-        </w:rPr>
-        <w:t xml:space="preserve"> , </w:t>
-      </w:r>
-      <w:proofErr w:type="spellStart"/>
-      <w:r>
-        <w:rPr>
-          <w:lang w:val="vi-VN"/>
-        </w:rPr>
-        <w:t>import</w:t>
-      </w:r>
-      <w:proofErr w:type="spellEnd"/>
-      <w:r>
-        <w:rPr>
-          <w:lang w:val="vi-VN"/>
-        </w:rPr>
-        <w:t xml:space="preserve"> </w:t>
-      </w:r>
-      <w:proofErr w:type="spellStart"/>
-      <w:r>
-        <w:rPr>
-          <w:lang w:val="vi-VN"/>
-        </w:rPr>
-        <w:t>module</w:t>
-      </w:r>
-      <w:proofErr w:type="spellEnd"/>
-      <w:r>
-        <w:rPr>
-          <w:lang w:val="vi-VN"/>
-        </w:rPr>
-        <w:t xml:space="preserve"> ,gọi </w:t>
-      </w:r>
-      <w:proofErr w:type="spellStart"/>
-      <w:r>
-        <w:rPr>
-          <w:lang w:val="vi-VN"/>
-        </w:rPr>
-        <w:t>hàm,hiển</w:t>
-      </w:r>
-      <w:proofErr w:type="spellEnd"/>
-      <w:r>
-        <w:rPr>
-          <w:lang w:val="vi-VN"/>
-        </w:rPr>
-        <w:t xml:space="preserve"> thị danh sách</w:t>
-      </w:r>
-    </w:p>
-    <w:p>
-      <w:pPr>
-        <w:rPr>
-          <w:lang w:val="vi-VN"/>
-        </w:rPr>
-      </w:pPr>
-      <w:r>
-        <w:rPr>
-          <w:lang w:val="vi-VN"/>
-        </w:rPr>
-        <w:t>Làm trong cau_2.py</w:t>
-      </w:r>
-    </w:p>
-    <w:p>
-      <w:pPr>
-        <w:rPr>
-          <w:lang w:val="vi-VN"/>
-        </w:rPr>
-      </w:pPr>
-      <w:r>
-        <w:rPr>
-          <w:lang w:val="vi-VN"/>
-        </w:rPr>
-        <w:t>Thành viên 4:</w:t>
-      </w:r>
-      <w:r>
-        <w:rPr>
-          <w:lang w:val="vi-VN"/>
-        </w:rPr>
-        <w:t xml:space="preserve"> Nguyễn Đình Hải Yến</w:t>
-      </w:r>
-    </w:p>
-    <w:p>
-      <w:pPr>
-        <w:rPr>
-          <w:lang w:val="vi-VN"/>
-        </w:rPr>
-      </w:pPr>
-      <w:r>
-        <w:rPr>
-          <w:lang w:val="vi-VN"/>
-        </w:rPr>
-        <w:t xml:space="preserve">Viết hàm kiểm tra số </w:t>
-      </w:r>
-      <w:proofErr w:type="spellStart"/>
-      <w:r>
-        <w:rPr>
-          <w:lang w:val="vi-VN"/>
-        </w:rPr>
-        <w:t>Padovan</w:t>
-      </w:r>
-      <w:proofErr w:type="spellEnd"/>
-      <w:r>
-        <w:rPr>
-          <w:lang w:val="vi-VN"/>
-        </w:rPr>
-        <w:t xml:space="preserve">, tìm số </w:t>
-      </w:r>
-      <w:proofErr w:type="spellStart"/>
-      <w:r>
-        <w:rPr>
-          <w:lang w:val="vi-VN"/>
-        </w:rPr>
-        <w:t>Padovan</w:t>
-      </w:r>
-      <w:proofErr w:type="spellEnd"/>
-      <w:r>
-        <w:rPr>
-          <w:lang w:val="vi-VN"/>
-        </w:rPr>
-        <w:t xml:space="preserve"> lớn nhất nhỏ hơn K(dùng </w:t>
-      </w:r>
-      <w:proofErr w:type="spellStart"/>
-      <w:r>
-        <w:rPr>
-          <w:lang w:val="vi-VN"/>
-        </w:rPr>
-        <w:t>comment</w:t>
-      </w:r>
-      <w:proofErr w:type="spellEnd"/>
-      <w:r>
-        <w:rPr>
-          <w:lang w:val="vi-VN"/>
-        </w:rPr>
-        <w:t xml:space="preserve"> giải thích thuật toán cho nhóm nhiệm vụ chính là phải nghiên cứu)</w:t>
+        <w:t>Viết hàm kiểm tra số Padovan, tìm số Padovan lớn nhất nhỏ hơn K(dùng comment giải thích thuật toán cho nhóm nhiệm vụ chính là phải nghiên cứu)</w:t>
       </w:r>
     </w:p>
     <w:p>

</xml_diff>

<commit_message>
cap nhat ma sv cho Vu
</commit_message>
<xml_diff>
--- a/13_13_DHKL19A3HN/BangPhanCongCongViec.docx
+++ b/13_13_DHKL19A3HN/BangPhanCongCongViec.docx
@@ -56,6 +56,24 @@
         </w:rPr>
         <w:t xml:space="preserve"> Nguyễn Anh Vũ</w:t>
       </w:r>
+      <w:r>
+        <w:rPr>
+          <w:lang w:val="vi-VN"/>
+        </w:rPr>
+        <w:t xml:space="preserve"> </w:t>
+      </w:r>
+      <w:r>
+        <w:rPr>
+          <w:lang w:val="vi-VN"/>
+        </w:rPr>
+        <w:t>251746001</w:t>
+      </w:r>
+      <w:r>
+        <w:rPr>
+          <w:lang w:val="vi-VN"/>
+        </w:rPr>
+        <w:t>70</w:t>
+      </w:r>
     </w:p>
     <w:p>
       <w:pPr>
@@ -121,6 +139,11 @@
       </w:r>
     </w:p>
     <w:p>
+      <w:pPr>
+        <w:rPr>
+          <w:lang w:val="vi-VN"/>
+        </w:rPr>
+      </w:pPr>
       <w:r>
         <w:rPr>
           <w:lang w:val="vi-VN"/>
@@ -154,23 +177,16 @@
       </w:r>
     </w:p>
     <w:p>
-      <w:r>
-        <w:rPr>
-          <w:lang w:val="vi-VN"/>
-        </w:rPr>
-        <w:t xml:space="preserve">Cũng làm trong </w:t>
-      </w:r>
-      <w:r>
-        <w:rPr>
-          <w:lang w:val="vi-VN"/>
-        </w:rPr>
-        <w:t>libs/thuvien_Karaoke.py</w:t>
-      </w:r>
-      <w:r>
-        <w:rPr>
-          <w:lang w:val="vi-VN"/>
-        </w:rPr>
-        <w:t xml:space="preserve"> (lưu ý đẩy đúng nhánh của mình tránh conflic)</w:t>
+      <w:pPr>
+        <w:rPr>
+          <w:lang w:val="vi-VN"/>
+        </w:rPr>
+      </w:pPr>
+      <w:r>
+        <w:rPr>
+          <w:lang w:val="vi-VN"/>
+        </w:rPr>
+        <w:t>Cũng làm trong libs/thuvien_Karaoke.py (lưu ý đẩy đúng nhánh của mình tránh conflic)</w:t>
       </w:r>
     </w:p>
     <w:p>

</xml_diff>

<commit_message>
cap nhat bai lan cuoi
</commit_message>
<xml_diff>
--- a/13_13_DHKL19A3HN/BangPhanCongCongViec.docx
+++ b/13_13_DHKL19A3HN/BangPhanCongCongViec.docx
@@ -3,285 +3,2047 @@
 <w:document xmlns:wpc="http://schemas.microsoft.com/office/word/2010/wordprocessingCanvas" xmlns:cx="http://schemas.microsoft.com/office/drawing/2014/chartex" xmlns:cx1="http://schemas.microsoft.com/office/drawing/2015/9/8/chartex" xmlns:cx2="http://schemas.microsoft.com/office/drawing/2015/10/21/chartex" xmlns:cx3="http://schemas.microsoft.com/office/drawing/2016/5/9/chartex" xmlns:cx4="http://schemas.microsoft.com/office/drawing/2016/5/10/chartex" xmlns:cx5="http://schemas.microsoft.com/office/drawing/2016/5/11/chartex" xmlns:cx6="http://schemas.microsoft.com/office/drawing/2016/5/12/chartex" xmlns:cx7="http://schemas.microsoft.com/office/drawing/2016/5/13/chartex" xmlns:cx8="http://schemas.microsoft.com/office/drawing/2016/5/14/chartex" xmlns:mc="http://schemas.openxmlformats.org/markup-compatibility/2006" xmlns:aink="http://schemas.microsoft.com/office/drawing/2016/ink" xmlns:am3d="http://schemas.microsoft.com/office/drawing/2017/model3d" xmlns:o="urn:schemas-microsoft-com:office:office" xmlns:oel="http://schemas.microsoft.com/office/2019/extlst" xmlns:r="http://schemas.openxmlformats.org/officeDocument/2006/relationships" xmlns:m="http://schemas.openxmlformats.org/officeDocument/2006/math" xmlns:v="urn:schemas-microsoft-com:vml" xmlns:wp14="http://schemas.microsoft.com/office/word/2010/wordprocessingDrawing" xmlns:wp="http://schemas.openxmlformats.org/drawingml/2006/wordprocessingDrawing" xmlns:w10="urn:schemas-microsoft-com:office:word" xmlns:w="http://schemas.openxmlformats.org/wordprocessingml/2006/main" xmlns:w14="http://schemas.microsoft.com/office/word/2010/wordml" xmlns:w15="http://schemas.microsoft.com/office/word/2012/wordml" xmlns:w16cex="http://schemas.microsoft.com/office/word/2018/wordml/cex" xmlns:w16cid="http://schemas.microsoft.com/office/word/2016/wordml/cid" xmlns:w16="http://schemas.microsoft.com/office/word/2018/wordml" xmlns:w16du="http://schemas.microsoft.com/office/word/2023/wordml/word16du" xmlns:w16sdtdh="http://schemas.microsoft.com/office/word/2020/wordml/sdtdatahash" xmlns:w16sdtfl="http://schemas.microsoft.com/office/word/2024/wordml/sdtformatlock" xmlns:w16se="http://schemas.microsoft.com/office/word/2015/wordml/symex" xmlns:wpg="http://schemas.microsoft.com/office/word/2010/wordprocessingGroup" xmlns:wpi="http://schemas.microsoft.com/office/word/2010/wordprocessingInk" xmlns:wne="http://schemas.microsoft.com/office/word/2006/wordml" xmlns:wps="http://schemas.microsoft.com/office/word/2010/wordprocessingShape" mc:Ignorable="w14 w15 w16se w16cid w16 w16cex w16sdtdh w16sdtfl w16du wp14">
   <w:body>
     <w:p>
-      <w:r>
+      <w:pPr>
+        <w:rPr>
+          <w:rFonts w:asciiTheme="majorHAnsi" w:hAnsiTheme="majorHAnsi" w:cstheme="majorHAnsi"/>
+          <w:b/>
+          <w:bCs/>
+          <w:lang w:val="vi-VN"/>
+        </w:rPr>
+      </w:pPr>
+      <w:proofErr w:type="spellStart"/>
+      <w:r>
+        <w:rPr>
+          <w:rFonts w:asciiTheme="majorHAnsi" w:hAnsiTheme="majorHAnsi" w:cstheme="majorHAnsi"/>
+          <w:b/>
+          <w:bCs/>
+        </w:rPr>
         <w:t>Nhóm</w:t>
       </w:r>
-      <w:r>
-        <w:rPr>
-          <w:lang w:val="vi-VN"/>
-        </w:rPr>
-        <w:t xml:space="preserve"> trưởng :</w:t>
-      </w:r>
-      <w:r>
-        <w:t xml:space="preserve"> Trần</w:t>
-      </w:r>
-      <w:r>
-        <w:rPr>
-          <w:lang w:val="vi-VN"/>
-        </w:rPr>
-        <w:t xml:space="preserve"> Đức Thắng</w:t>
-      </w:r>
-      <w:r>
-        <w:t xml:space="preserve"> 25174600153</w:t>
+      <w:proofErr w:type="spellEnd"/>
+      <w:r>
+        <w:rPr>
+          <w:rFonts w:asciiTheme="majorHAnsi" w:hAnsiTheme="majorHAnsi" w:cstheme="majorHAnsi"/>
+          <w:b/>
+          <w:bCs/>
+        </w:rPr>
+        <w:t xml:space="preserve"> </w:t>
+      </w:r>
+      <w:proofErr w:type="spellStart"/>
+      <w:r>
+        <w:rPr>
+          <w:rFonts w:asciiTheme="majorHAnsi" w:hAnsiTheme="majorHAnsi" w:cstheme="majorHAnsi"/>
+          <w:b/>
+          <w:bCs/>
+        </w:rPr>
+        <w:t>trưởng</w:t>
+      </w:r>
+      <w:proofErr w:type="spellEnd"/>
+      <w:r>
+        <w:rPr>
+          <w:rFonts w:asciiTheme="majorHAnsi" w:hAnsiTheme="majorHAnsi" w:cstheme="majorHAnsi"/>
+          <w:b/>
+          <w:bCs/>
+        </w:rPr>
+        <w:t>: Trần Đức Thắng</w:t>
       </w:r>
     </w:p>
     <w:p>
       <w:pPr>
-        <w:rPr>
+        <w:numPr>
+          <w:ilvl w:val="0"/>
+          <w:numId w:val="1"/>
+        </w:numPr>
+        <w:rPr>
+          <w:rFonts w:asciiTheme="majorHAnsi" w:hAnsiTheme="majorHAnsi" w:cstheme="majorHAnsi"/>
           <w:lang w:val="vi-VN"/>
         </w:rPr>
       </w:pPr>
       <w:r>
         <w:rPr>
+          <w:rFonts w:asciiTheme="majorHAnsi" w:hAnsiTheme="majorHAnsi" w:cstheme="majorHAnsi"/>
           <w:lang w:val="vi-VN"/>
         </w:rPr>
-        <w:t>Nhiệm vụ: Tạo cấu trúc thư mục và Github viết menu chính main tổng hợp code và hỗ trợ thành viên khác</w:t>
+        <w:t xml:space="preserve">Tổng hợp </w:t>
+      </w:r>
+      <w:proofErr w:type="spellStart"/>
+      <w:r>
+        <w:rPr>
+          <w:rFonts w:asciiTheme="majorHAnsi" w:hAnsiTheme="majorHAnsi" w:cstheme="majorHAnsi"/>
+          <w:lang w:val="vi-VN"/>
+        </w:rPr>
+        <w:t>code</w:t>
+      </w:r>
+      <w:proofErr w:type="spellEnd"/>
+      <w:r>
+        <w:rPr>
+          <w:rFonts w:asciiTheme="majorHAnsi" w:hAnsiTheme="majorHAnsi" w:cstheme="majorHAnsi"/>
+          <w:lang w:val="vi-VN"/>
+        </w:rPr>
+        <w:t xml:space="preserve">, </w:t>
+      </w:r>
+      <w:proofErr w:type="spellStart"/>
+      <w:r>
+        <w:rPr>
+          <w:rFonts w:asciiTheme="majorHAnsi" w:hAnsiTheme="majorHAnsi" w:cstheme="majorHAnsi"/>
+          <w:lang w:val="vi-VN"/>
+        </w:rPr>
+        <w:t>GitHub</w:t>
+      </w:r>
+      <w:proofErr w:type="spellEnd"/>
+      <w:r>
+        <w:rPr>
+          <w:rFonts w:asciiTheme="majorHAnsi" w:hAnsiTheme="majorHAnsi" w:cstheme="majorHAnsi"/>
+          <w:lang w:val="vi-VN"/>
+        </w:rPr>
+        <w:t>, tạo cấu trúc</w:t>
       </w:r>
     </w:p>
     <w:p>
       <w:pPr>
-        <w:rPr>
-          <w:lang w:val="vi-VN"/>
-        </w:rPr>
-      </w:pPr>
-      <w:r>
-        <w:rPr>
-          <w:lang w:val="vi-VN"/>
-        </w:rPr>
-        <w:t>Thành viên 1(làm logic):</w:t>
-      </w:r>
-      <w:r>
-        <w:rPr>
-          <w:lang w:val="vi-VN"/>
-        </w:rPr>
-        <w:t xml:space="preserve"> Nguyễn Anh Vũ</w:t>
-      </w:r>
-      <w:r>
-        <w:rPr>
-          <w:lang w:val="vi-VN"/>
-        </w:rPr>
-        <w:t xml:space="preserve"> 25174600170</w:t>
-      </w:r>
+        <w:numPr>
+          <w:ilvl w:val="0"/>
+          <w:numId w:val="1"/>
+        </w:numPr>
+        <w:rPr>
+          <w:rFonts w:asciiTheme="majorHAnsi" w:hAnsiTheme="majorHAnsi" w:cstheme="majorHAnsi"/>
+        </w:rPr>
+      </w:pPr>
+      <w:proofErr w:type="spellStart"/>
+      <w:r>
+        <w:rPr>
+          <w:rFonts w:asciiTheme="majorHAnsi" w:hAnsiTheme="majorHAnsi" w:cstheme="majorHAnsi"/>
+        </w:rPr>
+        <w:t>Hàm</w:t>
+      </w:r>
+      <w:proofErr w:type="spellEnd"/>
+      <w:r>
+        <w:rPr>
+          <w:rFonts w:asciiTheme="majorHAnsi" w:hAnsiTheme="majorHAnsi" w:cstheme="majorHAnsi"/>
+        </w:rPr>
+        <w:t xml:space="preserve"> </w:t>
+      </w:r>
+      <w:proofErr w:type="spellStart"/>
+      <w:r>
+        <w:rPr>
+          <w:rFonts w:asciiTheme="majorHAnsi" w:hAnsiTheme="majorHAnsi" w:cstheme="majorHAnsi"/>
+        </w:rPr>
+        <w:t>tinh_</w:t>
+      </w:r>
+      <w:proofErr w:type="gramStart"/>
+      <w:r>
+        <w:rPr>
+          <w:rFonts w:asciiTheme="majorHAnsi" w:hAnsiTheme="majorHAnsi" w:cstheme="majorHAnsi"/>
+        </w:rPr>
+        <w:t>tien</w:t>
+      </w:r>
+      <w:proofErr w:type="spellEnd"/>
+      <w:r>
+        <w:rPr>
+          <w:rFonts w:asciiTheme="majorHAnsi" w:hAnsiTheme="majorHAnsi" w:cstheme="majorHAnsi"/>
+        </w:rPr>
+        <w:t>(</w:t>
+      </w:r>
+      <w:proofErr w:type="gramEnd"/>
+      <w:r>
+        <w:rPr>
+          <w:rFonts w:asciiTheme="majorHAnsi" w:hAnsiTheme="majorHAnsi" w:cstheme="majorHAnsi"/>
+        </w:rPr>
+        <w:t xml:space="preserve">) - Logic </w:t>
+      </w:r>
+      <w:proofErr w:type="spellStart"/>
+      <w:r>
+        <w:rPr>
+          <w:rFonts w:asciiTheme="majorHAnsi" w:hAnsiTheme="majorHAnsi" w:cstheme="majorHAnsi"/>
+        </w:rPr>
+        <w:t>tính</w:t>
+      </w:r>
+      <w:proofErr w:type="spellEnd"/>
+      <w:r>
+        <w:rPr>
+          <w:rFonts w:asciiTheme="majorHAnsi" w:hAnsiTheme="majorHAnsi" w:cstheme="majorHAnsi"/>
+        </w:rPr>
+        <w:t xml:space="preserve"> </w:t>
+      </w:r>
+      <w:proofErr w:type="spellStart"/>
+      <w:r>
+        <w:rPr>
+          <w:rFonts w:asciiTheme="majorHAnsi" w:hAnsiTheme="majorHAnsi" w:cstheme="majorHAnsi"/>
+        </w:rPr>
+        <w:t>giảm</w:t>
+      </w:r>
+      <w:proofErr w:type="spellEnd"/>
+      <w:r>
+        <w:rPr>
+          <w:rFonts w:asciiTheme="majorHAnsi" w:hAnsiTheme="majorHAnsi" w:cstheme="majorHAnsi"/>
+        </w:rPr>
+        <w:t xml:space="preserve"> </w:t>
+      </w:r>
+      <w:proofErr w:type="spellStart"/>
+      <w:r>
+        <w:rPr>
+          <w:rFonts w:asciiTheme="majorHAnsi" w:hAnsiTheme="majorHAnsi" w:cstheme="majorHAnsi"/>
+        </w:rPr>
+        <w:t>giá</w:t>
+      </w:r>
+      <w:proofErr w:type="spellEnd"/>
     </w:p>
     <w:p>
       <w:pPr>
-        <w:rPr>
-          <w:lang w:val="vi-VN"/>
-        </w:rPr>
-      </w:pPr>
+        <w:numPr>
+          <w:ilvl w:val="0"/>
+          <w:numId w:val="1"/>
+        </w:numPr>
+        <w:rPr>
+          <w:rFonts w:asciiTheme="majorHAnsi" w:hAnsiTheme="majorHAnsi" w:cstheme="majorHAnsi"/>
+        </w:rPr>
+      </w:pPr>
+      <w:proofErr w:type="spellStart"/>
+      <w:r>
+        <w:rPr>
+          <w:rFonts w:asciiTheme="majorHAnsi" w:hAnsiTheme="majorHAnsi" w:cstheme="majorHAnsi"/>
+        </w:rPr>
+        <w:t>Hàm</w:t>
+      </w:r>
+      <w:proofErr w:type="spellEnd"/>
+      <w:r>
+        <w:rPr>
+          <w:rFonts w:asciiTheme="majorHAnsi" w:hAnsiTheme="majorHAnsi" w:cstheme="majorHAnsi"/>
+        </w:rPr>
+        <w:t xml:space="preserve"> </w:t>
+      </w:r>
+      <w:proofErr w:type="spellStart"/>
+      <w:r>
+        <w:rPr>
+          <w:rFonts w:asciiTheme="majorHAnsi" w:hAnsiTheme="majorHAnsi" w:cstheme="majorHAnsi"/>
+        </w:rPr>
+        <w:t>sap_</w:t>
+      </w:r>
+      <w:proofErr w:type="gramStart"/>
+      <w:r>
+        <w:rPr>
+          <w:rFonts w:asciiTheme="majorHAnsi" w:hAnsiTheme="majorHAnsi" w:cstheme="majorHAnsi"/>
+        </w:rPr>
+        <w:t>xep</w:t>
+      </w:r>
+      <w:proofErr w:type="spellEnd"/>
+      <w:r>
+        <w:rPr>
+          <w:rFonts w:asciiTheme="majorHAnsi" w:hAnsiTheme="majorHAnsi" w:cstheme="majorHAnsi"/>
+        </w:rPr>
+        <w:t>(</w:t>
+      </w:r>
+      <w:proofErr w:type="gramEnd"/>
+      <w:r>
+        <w:rPr>
+          <w:rFonts w:asciiTheme="majorHAnsi" w:hAnsiTheme="majorHAnsi" w:cstheme="majorHAnsi"/>
+        </w:rPr>
+        <w:t xml:space="preserve">) - </w:t>
+      </w:r>
+      <w:proofErr w:type="spellStart"/>
+      <w:r>
+        <w:rPr>
+          <w:rFonts w:asciiTheme="majorHAnsi" w:hAnsiTheme="majorHAnsi" w:cstheme="majorHAnsi"/>
+        </w:rPr>
+        <w:t>Sắp</w:t>
+      </w:r>
+      <w:proofErr w:type="spellEnd"/>
+      <w:r>
+        <w:rPr>
+          <w:rFonts w:asciiTheme="majorHAnsi" w:hAnsiTheme="majorHAnsi" w:cstheme="majorHAnsi"/>
+        </w:rPr>
+        <w:t xml:space="preserve"> </w:t>
+      </w:r>
+      <w:proofErr w:type="spellStart"/>
+      <w:r>
+        <w:rPr>
+          <w:rFonts w:asciiTheme="majorHAnsi" w:hAnsiTheme="majorHAnsi" w:cstheme="majorHAnsi"/>
+        </w:rPr>
+        <w:t>xếp</w:t>
+      </w:r>
+      <w:proofErr w:type="spellEnd"/>
+      <w:r>
+        <w:rPr>
+          <w:rFonts w:asciiTheme="majorHAnsi" w:hAnsiTheme="majorHAnsi" w:cstheme="majorHAnsi"/>
+        </w:rPr>
+        <w:t xml:space="preserve"> </w:t>
+      </w:r>
+      <w:proofErr w:type="spellStart"/>
+      <w:r>
+        <w:rPr>
+          <w:rFonts w:asciiTheme="majorHAnsi" w:hAnsiTheme="majorHAnsi" w:cstheme="majorHAnsi"/>
+        </w:rPr>
+        <w:t>danh</w:t>
+      </w:r>
+      <w:proofErr w:type="spellEnd"/>
+      <w:r>
+        <w:rPr>
+          <w:rFonts w:asciiTheme="majorHAnsi" w:hAnsiTheme="majorHAnsi" w:cstheme="majorHAnsi"/>
+        </w:rPr>
+        <w:t xml:space="preserve"> </w:t>
+      </w:r>
+      <w:proofErr w:type="spellStart"/>
+      <w:r>
+        <w:rPr>
+          <w:rFonts w:asciiTheme="majorHAnsi" w:hAnsiTheme="majorHAnsi" w:cstheme="majorHAnsi"/>
+        </w:rPr>
+        <w:t>sách</w:t>
+      </w:r>
+      <w:proofErr w:type="spellEnd"/>
     </w:p>
     <w:p>
       <w:pPr>
-        <w:rPr>
-          <w:lang w:val="vi-VN"/>
-        </w:rPr>
-      </w:pPr>
-      <w:r>
-        <w:rPr>
-          <w:lang w:val="vi-VN"/>
-        </w:rPr>
-        <w:t xml:space="preserve">Xử lý logic câu 2 viết hàm: </w:t>
-      </w:r>
-      <w:r>
-        <w:rPr>
-          <w:lang w:val="vi-VN"/>
-        </w:rPr>
-        <w:t xml:space="preserve">Nhap_Hoa_Don() </w:t>
-      </w:r>
-      <w:r>
-        <w:rPr>
-          <w:lang w:val="vi-VN"/>
-        </w:rPr>
-        <w:t>kiểm tra lỗi nhập),</w:t>
-      </w:r>
-      <w:r>
-        <w:rPr>
-          <w:lang w:val="vi-VN"/>
-        </w:rPr>
-        <w:t xml:space="preserve">Tinh_Tien() </w:t>
-      </w:r>
-      <w:r>
-        <w:rPr>
-          <w:lang w:val="vi-VN"/>
-        </w:rPr>
-        <w:t>(tính toán tiền giờ và xử lý giảm giá theo giờ hát)</w:t>
-      </w:r>
-      <w:r>
-        <w:rPr>
-          <w:lang w:val="vi-VN"/>
-        </w:rPr>
-        <w:t xml:space="preserve"> nắm chắc Phòng vip/phòng thường khuyến mãi</w:t>
-      </w:r>
+        <w:numPr>
+          <w:ilvl w:val="0"/>
+          <w:numId w:val="1"/>
+        </w:numPr>
+        <w:rPr>
+          <w:rFonts w:asciiTheme="majorHAnsi" w:hAnsiTheme="majorHAnsi" w:cstheme="majorHAnsi"/>
+        </w:rPr>
+      </w:pPr>
+      <w:proofErr w:type="spellStart"/>
+      <w:r>
+        <w:rPr>
+          <w:rFonts w:asciiTheme="majorHAnsi" w:hAnsiTheme="majorHAnsi" w:cstheme="majorHAnsi"/>
+          <w:b/>
+          <w:bCs/>
+        </w:rPr>
+        <w:t>Thuyết</w:t>
+      </w:r>
+      <w:proofErr w:type="spellEnd"/>
+      <w:r>
+        <w:rPr>
+          <w:rFonts w:asciiTheme="majorHAnsi" w:hAnsiTheme="majorHAnsi" w:cstheme="majorHAnsi"/>
+          <w:b/>
+          <w:bCs/>
+        </w:rPr>
+        <w:t xml:space="preserve"> </w:t>
+      </w:r>
+      <w:proofErr w:type="spellStart"/>
+      <w:r>
+        <w:rPr>
+          <w:rFonts w:asciiTheme="majorHAnsi" w:hAnsiTheme="majorHAnsi" w:cstheme="majorHAnsi"/>
+          <w:b/>
+          <w:bCs/>
+        </w:rPr>
+        <w:t>trình</w:t>
+      </w:r>
+      <w:proofErr w:type="spellEnd"/>
+      <w:r>
+        <w:rPr>
+          <w:rFonts w:asciiTheme="majorHAnsi" w:hAnsiTheme="majorHAnsi" w:cstheme="majorHAnsi"/>
+          <w:b/>
+          <w:bCs/>
+        </w:rPr>
+        <w:t>:</w:t>
+      </w:r>
+      <w:r>
+        <w:rPr>
+          <w:rFonts w:asciiTheme="majorHAnsi" w:hAnsiTheme="majorHAnsi" w:cstheme="majorHAnsi"/>
+        </w:rPr>
+        <w:t xml:space="preserve"> </w:t>
+      </w:r>
+      <w:proofErr w:type="spellStart"/>
+      <w:r>
+        <w:rPr>
+          <w:rFonts w:asciiTheme="majorHAnsi" w:hAnsiTheme="majorHAnsi" w:cstheme="majorHAnsi"/>
+        </w:rPr>
+        <w:t>Giải</w:t>
+      </w:r>
+      <w:proofErr w:type="spellEnd"/>
+      <w:r>
+        <w:rPr>
+          <w:rFonts w:asciiTheme="majorHAnsi" w:hAnsiTheme="majorHAnsi" w:cstheme="majorHAnsi"/>
+        </w:rPr>
+        <w:t xml:space="preserve"> </w:t>
+      </w:r>
+      <w:proofErr w:type="spellStart"/>
+      <w:r>
+        <w:rPr>
+          <w:rFonts w:asciiTheme="majorHAnsi" w:hAnsiTheme="majorHAnsi" w:cstheme="majorHAnsi"/>
+        </w:rPr>
+        <w:t>thích</w:t>
+      </w:r>
+      <w:proofErr w:type="spellEnd"/>
+      <w:r>
+        <w:rPr>
+          <w:rFonts w:asciiTheme="majorHAnsi" w:hAnsiTheme="majorHAnsi" w:cstheme="majorHAnsi"/>
+        </w:rPr>
+        <w:t xml:space="preserve"> </w:t>
+      </w:r>
+      <w:proofErr w:type="spellStart"/>
+      <w:r>
+        <w:rPr>
+          <w:rFonts w:asciiTheme="majorHAnsi" w:hAnsiTheme="majorHAnsi" w:cstheme="majorHAnsi"/>
+        </w:rPr>
+        <w:t>quy</w:t>
+      </w:r>
+      <w:proofErr w:type="spellEnd"/>
+      <w:r>
+        <w:rPr>
+          <w:rFonts w:asciiTheme="majorHAnsi" w:hAnsiTheme="majorHAnsi" w:cstheme="majorHAnsi"/>
+        </w:rPr>
+        <w:t xml:space="preserve"> </w:t>
+      </w:r>
+      <w:proofErr w:type="spellStart"/>
+      <w:r>
+        <w:rPr>
+          <w:rFonts w:asciiTheme="majorHAnsi" w:hAnsiTheme="majorHAnsi" w:cstheme="majorHAnsi"/>
+        </w:rPr>
+        <w:t>tắc</w:t>
+      </w:r>
+      <w:proofErr w:type="spellEnd"/>
+      <w:r>
+        <w:rPr>
+          <w:rFonts w:asciiTheme="majorHAnsi" w:hAnsiTheme="majorHAnsi" w:cstheme="majorHAnsi"/>
+        </w:rPr>
+        <w:t xml:space="preserve"> </w:t>
+      </w:r>
+      <w:proofErr w:type="spellStart"/>
+      <w:r>
+        <w:rPr>
+          <w:rFonts w:asciiTheme="majorHAnsi" w:hAnsiTheme="majorHAnsi" w:cstheme="majorHAnsi"/>
+        </w:rPr>
+        <w:t>giảm</w:t>
+      </w:r>
+      <w:proofErr w:type="spellEnd"/>
+      <w:r>
+        <w:rPr>
+          <w:rFonts w:asciiTheme="majorHAnsi" w:hAnsiTheme="majorHAnsi" w:cstheme="majorHAnsi"/>
+        </w:rPr>
+        <w:t xml:space="preserve"> </w:t>
+      </w:r>
+      <w:proofErr w:type="spellStart"/>
+      <w:r>
+        <w:rPr>
+          <w:rFonts w:asciiTheme="majorHAnsi" w:hAnsiTheme="majorHAnsi" w:cstheme="majorHAnsi"/>
+        </w:rPr>
+        <w:t>giá</w:t>
+      </w:r>
+      <w:proofErr w:type="spellEnd"/>
+      <w:r>
+        <w:rPr>
+          <w:rFonts w:asciiTheme="majorHAnsi" w:hAnsiTheme="majorHAnsi" w:cstheme="majorHAnsi"/>
+        </w:rPr>
+        <w:t xml:space="preserve">, demo </w:t>
+      </w:r>
+      <w:proofErr w:type="spellStart"/>
+      <w:r>
+        <w:rPr>
+          <w:rFonts w:asciiTheme="majorHAnsi" w:hAnsiTheme="majorHAnsi" w:cstheme="majorHAnsi"/>
+        </w:rPr>
+        <w:t>tính</w:t>
+      </w:r>
+      <w:proofErr w:type="spellEnd"/>
+      <w:r>
+        <w:rPr>
+          <w:rFonts w:asciiTheme="majorHAnsi" w:hAnsiTheme="majorHAnsi" w:cstheme="majorHAnsi"/>
+        </w:rPr>
+        <w:t xml:space="preserve"> </w:t>
+      </w:r>
+      <w:proofErr w:type="spellStart"/>
+      <w:r>
+        <w:rPr>
+          <w:rFonts w:asciiTheme="majorHAnsi" w:hAnsiTheme="majorHAnsi" w:cstheme="majorHAnsi"/>
+        </w:rPr>
+        <w:t>tiền</w:t>
+      </w:r>
+      <w:proofErr w:type="spellEnd"/>
+      <w:r>
+        <w:rPr>
+          <w:rFonts w:asciiTheme="majorHAnsi" w:hAnsiTheme="majorHAnsi" w:cstheme="majorHAnsi"/>
+        </w:rPr>
+        <w:t xml:space="preserve"> </w:t>
+      </w:r>
+      <w:proofErr w:type="spellStart"/>
+      <w:r>
+        <w:rPr>
+          <w:rFonts w:asciiTheme="majorHAnsi" w:hAnsiTheme="majorHAnsi" w:cstheme="majorHAnsi"/>
+        </w:rPr>
+        <w:t>và</w:t>
+      </w:r>
+      <w:proofErr w:type="spellEnd"/>
+      <w:r>
+        <w:rPr>
+          <w:rFonts w:asciiTheme="majorHAnsi" w:hAnsiTheme="majorHAnsi" w:cstheme="majorHAnsi"/>
+        </w:rPr>
+        <w:t xml:space="preserve"> </w:t>
+      </w:r>
+      <w:proofErr w:type="spellStart"/>
+      <w:r>
+        <w:rPr>
+          <w:rFonts w:asciiTheme="majorHAnsi" w:hAnsiTheme="majorHAnsi" w:cstheme="majorHAnsi"/>
+        </w:rPr>
+        <w:t>sắp</w:t>
+      </w:r>
+      <w:proofErr w:type="spellEnd"/>
+      <w:r>
+        <w:rPr>
+          <w:rFonts w:asciiTheme="majorHAnsi" w:hAnsiTheme="majorHAnsi" w:cstheme="majorHAnsi"/>
+        </w:rPr>
+        <w:t xml:space="preserve"> </w:t>
+      </w:r>
+      <w:proofErr w:type="spellStart"/>
+      <w:r>
+        <w:rPr>
+          <w:rFonts w:asciiTheme="majorHAnsi" w:hAnsiTheme="majorHAnsi" w:cstheme="majorHAnsi"/>
+        </w:rPr>
+        <w:t>xếp</w:t>
+      </w:r>
+      <w:proofErr w:type="spellEnd"/>
     </w:p>
     <w:p>
       <w:pPr>
         <w:rPr>
-          <w:lang w:val="vi-VN"/>
-        </w:rPr>
-      </w:pPr>
-      <w:r>
-        <w:rPr>
-          <w:lang w:val="vi-VN"/>
-        </w:rPr>
-        <w:t>Làm trong libs/thuvien_Karaoke.py</w:t>
+          <w:rFonts w:asciiTheme="majorHAnsi" w:hAnsiTheme="majorHAnsi" w:cstheme="majorHAnsi"/>
+          <w:b/>
+          <w:bCs/>
+        </w:rPr>
+      </w:pPr>
+      <w:r>
+        <w:rPr>
+          <w:rFonts w:asciiTheme="majorHAnsi" w:hAnsiTheme="majorHAnsi" w:cstheme="majorHAnsi"/>
+          <w:b/>
+          <w:bCs/>
+        </w:rPr>
+        <w:t xml:space="preserve">Thành </w:t>
+      </w:r>
+      <w:proofErr w:type="spellStart"/>
+      <w:r>
+        <w:rPr>
+          <w:rFonts w:asciiTheme="majorHAnsi" w:hAnsiTheme="majorHAnsi" w:cstheme="majorHAnsi"/>
+          <w:b/>
+          <w:bCs/>
+        </w:rPr>
+        <w:t>viên</w:t>
+      </w:r>
+      <w:proofErr w:type="spellEnd"/>
+      <w:r>
+        <w:rPr>
+          <w:rFonts w:asciiTheme="majorHAnsi" w:hAnsiTheme="majorHAnsi" w:cstheme="majorHAnsi"/>
+          <w:b/>
+          <w:bCs/>
+        </w:rPr>
+        <w:t xml:space="preserve"> 1: Nguyễn Anh Vũ</w:t>
       </w:r>
     </w:p>
     <w:p>
-      <w:r>
-        <w:rPr>
-          <w:lang w:val="vi-VN"/>
-        </w:rPr>
-        <w:t>Thành viên 2:</w:t>
-      </w:r>
-      <w:r>
-        <w:rPr>
-          <w:lang w:val="vi-VN"/>
-        </w:rPr>
-        <w:t xml:space="preserve"> Nguyễn Phương Nhi </w:t>
-      </w:r>
-      <w:r>
-        <w:t>25174600181</w:t>
+      <w:pPr>
+        <w:numPr>
+          <w:ilvl w:val="0"/>
+          <w:numId w:val="2"/>
+        </w:numPr>
+        <w:rPr>
+          <w:rFonts w:asciiTheme="majorHAnsi" w:hAnsiTheme="majorHAnsi" w:cstheme="majorHAnsi"/>
+        </w:rPr>
+      </w:pPr>
+      <w:proofErr w:type="spellStart"/>
+      <w:r>
+        <w:rPr>
+          <w:rFonts w:asciiTheme="majorHAnsi" w:hAnsiTheme="majorHAnsi" w:cstheme="majorHAnsi"/>
+        </w:rPr>
+        <w:t>Hàm</w:t>
+      </w:r>
+      <w:proofErr w:type="spellEnd"/>
+      <w:r>
+        <w:rPr>
+          <w:rFonts w:asciiTheme="majorHAnsi" w:hAnsiTheme="majorHAnsi" w:cstheme="majorHAnsi"/>
+        </w:rPr>
+        <w:t xml:space="preserve"> </w:t>
+      </w:r>
+      <w:proofErr w:type="spellStart"/>
+      <w:r>
+        <w:rPr>
+          <w:rFonts w:asciiTheme="majorHAnsi" w:hAnsiTheme="majorHAnsi" w:cstheme="majorHAnsi"/>
+        </w:rPr>
+        <w:t>nhap_hoa_</w:t>
+      </w:r>
+      <w:proofErr w:type="gramStart"/>
+      <w:r>
+        <w:rPr>
+          <w:rFonts w:asciiTheme="majorHAnsi" w:hAnsiTheme="majorHAnsi" w:cstheme="majorHAnsi"/>
+        </w:rPr>
+        <w:t>don</w:t>
+      </w:r>
+      <w:proofErr w:type="spellEnd"/>
+      <w:r>
+        <w:rPr>
+          <w:rFonts w:asciiTheme="majorHAnsi" w:hAnsiTheme="majorHAnsi" w:cstheme="majorHAnsi"/>
+        </w:rPr>
+        <w:t>(</w:t>
+      </w:r>
+      <w:proofErr w:type="gramEnd"/>
+      <w:r>
+        <w:rPr>
+          <w:rFonts w:asciiTheme="majorHAnsi" w:hAnsiTheme="majorHAnsi" w:cstheme="majorHAnsi"/>
+        </w:rPr>
+        <w:t>)</w:t>
       </w:r>
     </w:p>
     <w:p>
       <w:pPr>
-        <w:rPr>
-          <w:lang w:val="vi-VN"/>
-        </w:rPr>
-      </w:pPr>
-      <w:r>
-        <w:rPr>
-          <w:lang w:val="vi-VN"/>
-        </w:rPr>
-        <w:t>Viết hàm: khoi_tao_file(tạo file CSV và Header),luu_file(ghi dữ liệu xuống ổ cứng)</w:t>
-      </w:r>
-      <w:r>
-        <w:rPr>
-          <w:lang w:val="vi-VN"/>
-        </w:rPr>
-        <w:t>,sap_xep() Lưu ý phần này sẽ bị hỏi nhiều về CSV</w:t>
-      </w:r>
+        <w:numPr>
+          <w:ilvl w:val="0"/>
+          <w:numId w:val="2"/>
+        </w:numPr>
+        <w:rPr>
+          <w:rFonts w:asciiTheme="majorHAnsi" w:hAnsiTheme="majorHAnsi" w:cstheme="majorHAnsi"/>
+        </w:rPr>
+      </w:pPr>
+      <w:proofErr w:type="spellStart"/>
+      <w:r>
+        <w:rPr>
+          <w:rFonts w:asciiTheme="majorHAnsi" w:hAnsiTheme="majorHAnsi" w:cstheme="majorHAnsi"/>
+        </w:rPr>
+        <w:t>Hàm</w:t>
+      </w:r>
+      <w:proofErr w:type="spellEnd"/>
+      <w:r>
+        <w:rPr>
+          <w:rFonts w:asciiTheme="majorHAnsi" w:hAnsiTheme="majorHAnsi" w:cstheme="majorHAnsi"/>
+        </w:rPr>
+        <w:t xml:space="preserve"> </w:t>
+      </w:r>
+      <w:proofErr w:type="spellStart"/>
+      <w:r>
+        <w:rPr>
+          <w:rFonts w:asciiTheme="majorHAnsi" w:hAnsiTheme="majorHAnsi" w:cstheme="majorHAnsi"/>
+        </w:rPr>
+        <w:t>hien_</w:t>
+      </w:r>
+      <w:proofErr w:type="gramStart"/>
+      <w:r>
+        <w:rPr>
+          <w:rFonts w:asciiTheme="majorHAnsi" w:hAnsiTheme="majorHAnsi" w:cstheme="majorHAnsi"/>
+        </w:rPr>
+        <w:t>thi</w:t>
+      </w:r>
+      <w:proofErr w:type="spellEnd"/>
+      <w:r>
+        <w:rPr>
+          <w:rFonts w:asciiTheme="majorHAnsi" w:hAnsiTheme="majorHAnsi" w:cstheme="majorHAnsi"/>
+        </w:rPr>
+        <w:t>(</w:t>
+      </w:r>
+      <w:proofErr w:type="gramEnd"/>
+      <w:r>
+        <w:rPr>
+          <w:rFonts w:asciiTheme="majorHAnsi" w:hAnsiTheme="majorHAnsi" w:cstheme="majorHAnsi"/>
+        </w:rPr>
+        <w:t xml:space="preserve">) - format </w:t>
+      </w:r>
+      <w:proofErr w:type="spellStart"/>
+      <w:r>
+        <w:rPr>
+          <w:rFonts w:asciiTheme="majorHAnsi" w:hAnsiTheme="majorHAnsi" w:cstheme="majorHAnsi"/>
+        </w:rPr>
+        <w:t>hiển</w:t>
+      </w:r>
+      <w:proofErr w:type="spellEnd"/>
+      <w:r>
+        <w:rPr>
+          <w:rFonts w:asciiTheme="majorHAnsi" w:hAnsiTheme="majorHAnsi" w:cstheme="majorHAnsi"/>
+        </w:rPr>
+        <w:t xml:space="preserve"> </w:t>
+      </w:r>
+      <w:proofErr w:type="spellStart"/>
+      <w:r>
+        <w:rPr>
+          <w:rFonts w:asciiTheme="majorHAnsi" w:hAnsiTheme="majorHAnsi" w:cstheme="majorHAnsi"/>
+        </w:rPr>
+        <w:t>thị</w:t>
+      </w:r>
+      <w:proofErr w:type="spellEnd"/>
+      <w:r>
+        <w:rPr>
+          <w:rFonts w:asciiTheme="majorHAnsi" w:hAnsiTheme="majorHAnsi" w:cstheme="majorHAnsi"/>
+        </w:rPr>
+        <w:t xml:space="preserve"> </w:t>
+      </w:r>
+      <w:proofErr w:type="spellStart"/>
+      <w:r>
+        <w:rPr>
+          <w:rFonts w:asciiTheme="majorHAnsi" w:hAnsiTheme="majorHAnsi" w:cstheme="majorHAnsi"/>
+        </w:rPr>
+        <w:t>đẹp</w:t>
+      </w:r>
+      <w:proofErr w:type="spellEnd"/>
     </w:p>
     <w:p>
       <w:pPr>
-        <w:rPr>
-          <w:lang w:val="vi-VN"/>
-        </w:rPr>
-      </w:pPr>
-      <w:r>
-        <w:rPr>
-          <w:lang w:val="vi-VN"/>
-        </w:rPr>
-        <w:t>Cũng làm trong libs/thuvien_Karaoke.py (lưu ý đẩy đúng nhánh của mình tránh conflic)</w:t>
-      </w:r>
+        <w:numPr>
+          <w:ilvl w:val="0"/>
+          <w:numId w:val="2"/>
+        </w:numPr>
+        <w:rPr>
+          <w:rFonts w:asciiTheme="majorHAnsi" w:hAnsiTheme="majorHAnsi" w:cstheme="majorHAnsi"/>
+        </w:rPr>
+      </w:pPr>
+      <w:proofErr w:type="spellStart"/>
+      <w:r>
+        <w:rPr>
+          <w:rFonts w:asciiTheme="majorHAnsi" w:hAnsiTheme="majorHAnsi" w:cstheme="majorHAnsi"/>
+          <w:b/>
+          <w:bCs/>
+        </w:rPr>
+        <w:t>Thuyết</w:t>
+      </w:r>
+      <w:proofErr w:type="spellEnd"/>
+      <w:r>
+        <w:rPr>
+          <w:rFonts w:asciiTheme="majorHAnsi" w:hAnsiTheme="majorHAnsi" w:cstheme="majorHAnsi"/>
+          <w:b/>
+          <w:bCs/>
+        </w:rPr>
+        <w:t xml:space="preserve"> </w:t>
+      </w:r>
+      <w:proofErr w:type="spellStart"/>
+      <w:r>
+        <w:rPr>
+          <w:rFonts w:asciiTheme="majorHAnsi" w:hAnsiTheme="majorHAnsi" w:cstheme="majorHAnsi"/>
+          <w:b/>
+          <w:bCs/>
+        </w:rPr>
+        <w:t>trình</w:t>
+      </w:r>
+      <w:proofErr w:type="spellEnd"/>
+      <w:r>
+        <w:rPr>
+          <w:rFonts w:asciiTheme="majorHAnsi" w:hAnsiTheme="majorHAnsi" w:cstheme="majorHAnsi"/>
+          <w:b/>
+          <w:bCs/>
+        </w:rPr>
+        <w:t>:</w:t>
+      </w:r>
+      <w:r>
+        <w:rPr>
+          <w:rFonts w:asciiTheme="majorHAnsi" w:hAnsiTheme="majorHAnsi" w:cstheme="majorHAnsi"/>
+        </w:rPr>
+        <w:t xml:space="preserve"> </w:t>
+      </w:r>
+      <w:proofErr w:type="spellStart"/>
+      <w:r>
+        <w:rPr>
+          <w:rFonts w:asciiTheme="majorHAnsi" w:hAnsiTheme="majorHAnsi" w:cstheme="majorHAnsi"/>
+        </w:rPr>
+        <w:t>Giải</w:t>
+      </w:r>
+      <w:proofErr w:type="spellEnd"/>
+      <w:r>
+        <w:rPr>
+          <w:rFonts w:asciiTheme="majorHAnsi" w:hAnsiTheme="majorHAnsi" w:cstheme="majorHAnsi"/>
+        </w:rPr>
+        <w:t xml:space="preserve"> </w:t>
+      </w:r>
+      <w:proofErr w:type="spellStart"/>
+      <w:r>
+        <w:rPr>
+          <w:rFonts w:asciiTheme="majorHAnsi" w:hAnsiTheme="majorHAnsi" w:cstheme="majorHAnsi"/>
+        </w:rPr>
+        <w:t>thích</w:t>
+      </w:r>
+      <w:proofErr w:type="spellEnd"/>
+      <w:r>
+        <w:rPr>
+          <w:rFonts w:asciiTheme="majorHAnsi" w:hAnsiTheme="majorHAnsi" w:cstheme="majorHAnsi"/>
+        </w:rPr>
+        <w:t xml:space="preserve"> </w:t>
+      </w:r>
+      <w:proofErr w:type="spellStart"/>
+      <w:r>
+        <w:rPr>
+          <w:rFonts w:asciiTheme="majorHAnsi" w:hAnsiTheme="majorHAnsi" w:cstheme="majorHAnsi"/>
+        </w:rPr>
+        <w:t>cách</w:t>
+      </w:r>
+      <w:proofErr w:type="spellEnd"/>
+      <w:r>
+        <w:rPr>
+          <w:rFonts w:asciiTheme="majorHAnsi" w:hAnsiTheme="majorHAnsi" w:cstheme="majorHAnsi"/>
+        </w:rPr>
+        <w:t xml:space="preserve"> </w:t>
+      </w:r>
+      <w:proofErr w:type="spellStart"/>
+      <w:r>
+        <w:rPr>
+          <w:rFonts w:asciiTheme="majorHAnsi" w:hAnsiTheme="majorHAnsi" w:cstheme="majorHAnsi"/>
+        </w:rPr>
+        <w:t>nhập</w:t>
+      </w:r>
+      <w:proofErr w:type="spellEnd"/>
+      <w:r>
+        <w:rPr>
+          <w:rFonts w:asciiTheme="majorHAnsi" w:hAnsiTheme="majorHAnsi" w:cstheme="majorHAnsi"/>
+        </w:rPr>
+        <w:t xml:space="preserve"> </w:t>
+      </w:r>
+      <w:proofErr w:type="spellStart"/>
+      <w:r>
+        <w:rPr>
+          <w:rFonts w:asciiTheme="majorHAnsi" w:hAnsiTheme="majorHAnsi" w:cstheme="majorHAnsi"/>
+        </w:rPr>
+        <w:t>và</w:t>
+      </w:r>
+      <w:proofErr w:type="spellEnd"/>
+      <w:r>
+        <w:rPr>
+          <w:rFonts w:asciiTheme="majorHAnsi" w:hAnsiTheme="majorHAnsi" w:cstheme="majorHAnsi"/>
+        </w:rPr>
+        <w:t xml:space="preserve"> validate, demo </w:t>
+      </w:r>
+      <w:proofErr w:type="spellStart"/>
+      <w:r>
+        <w:rPr>
+          <w:rFonts w:asciiTheme="majorHAnsi" w:hAnsiTheme="majorHAnsi" w:cstheme="majorHAnsi"/>
+        </w:rPr>
+        <w:t>hàm</w:t>
+      </w:r>
+      <w:proofErr w:type="spellEnd"/>
+      <w:r>
+        <w:rPr>
+          <w:rFonts w:asciiTheme="majorHAnsi" w:hAnsiTheme="majorHAnsi" w:cstheme="majorHAnsi"/>
+        </w:rPr>
+        <w:t xml:space="preserve"> </w:t>
+      </w:r>
+      <w:proofErr w:type="spellStart"/>
+      <w:r>
+        <w:rPr>
+          <w:rFonts w:asciiTheme="majorHAnsi" w:hAnsiTheme="majorHAnsi" w:cstheme="majorHAnsi"/>
+        </w:rPr>
+        <w:t>hiển</w:t>
+      </w:r>
+      <w:proofErr w:type="spellEnd"/>
+      <w:r>
+        <w:rPr>
+          <w:rFonts w:asciiTheme="majorHAnsi" w:hAnsiTheme="majorHAnsi" w:cstheme="majorHAnsi"/>
+        </w:rPr>
+        <w:t xml:space="preserve"> </w:t>
+      </w:r>
+      <w:proofErr w:type="spellStart"/>
+      <w:r>
+        <w:rPr>
+          <w:rFonts w:asciiTheme="majorHAnsi" w:hAnsiTheme="majorHAnsi" w:cstheme="majorHAnsi"/>
+        </w:rPr>
+        <w:t>thị</w:t>
+      </w:r>
+      <w:proofErr w:type="spellEnd"/>
     </w:p>
     <w:p>
       <w:pPr>
         <w:rPr>
-          <w:lang w:val="vi-VN"/>
-        </w:rPr>
-      </w:pPr>
-      <w:r>
-        <w:rPr>
-          <w:lang w:val="vi-VN"/>
-        </w:rPr>
-        <w:t>Thành viên 3:</w:t>
-      </w:r>
-      <w:r>
-        <w:rPr>
-          <w:lang w:val="vi-VN"/>
-        </w:rPr>
-        <w:t xml:space="preserve"> Đỗ Ngọc Anh</w:t>
+          <w:rFonts w:asciiTheme="majorHAnsi" w:hAnsiTheme="majorHAnsi" w:cstheme="majorHAnsi"/>
+          <w:b/>
+          <w:bCs/>
+        </w:rPr>
+      </w:pPr>
+      <w:r>
+        <w:rPr>
+          <w:rFonts w:asciiTheme="majorHAnsi" w:hAnsiTheme="majorHAnsi" w:cstheme="majorHAnsi"/>
+          <w:b/>
+          <w:bCs/>
+        </w:rPr>
+        <w:t xml:space="preserve">Thành </w:t>
+      </w:r>
+      <w:proofErr w:type="spellStart"/>
+      <w:r>
+        <w:rPr>
+          <w:rFonts w:asciiTheme="majorHAnsi" w:hAnsiTheme="majorHAnsi" w:cstheme="majorHAnsi"/>
+          <w:b/>
+          <w:bCs/>
+        </w:rPr>
+        <w:t>viên</w:t>
+      </w:r>
+      <w:proofErr w:type="spellEnd"/>
+      <w:r>
+        <w:rPr>
+          <w:rFonts w:asciiTheme="majorHAnsi" w:hAnsiTheme="majorHAnsi" w:cstheme="majorHAnsi"/>
+          <w:b/>
+          <w:bCs/>
+        </w:rPr>
+        <w:t xml:space="preserve"> 2: Nguyễn Phương Nhi</w:t>
       </w:r>
     </w:p>
     <w:p>
       <w:pPr>
-        <w:rPr>
+        <w:numPr>
+          <w:ilvl w:val="0"/>
+          <w:numId w:val="3"/>
+        </w:numPr>
+        <w:rPr>
+          <w:rFonts w:asciiTheme="majorHAnsi" w:hAnsiTheme="majorHAnsi" w:cstheme="majorHAnsi"/>
+        </w:rPr>
+      </w:pPr>
+      <w:proofErr w:type="spellStart"/>
+      <w:r>
+        <w:rPr>
+          <w:rFonts w:asciiTheme="majorHAnsi" w:hAnsiTheme="majorHAnsi" w:cstheme="majorHAnsi"/>
+        </w:rPr>
+        <w:t>Hàm</w:t>
+      </w:r>
+      <w:proofErr w:type="spellEnd"/>
+      <w:r>
+        <w:rPr>
+          <w:rFonts w:asciiTheme="majorHAnsi" w:hAnsiTheme="majorHAnsi" w:cstheme="majorHAnsi"/>
+        </w:rPr>
+        <w:t xml:space="preserve"> </w:t>
+      </w:r>
+      <w:proofErr w:type="spellStart"/>
+      <w:r>
+        <w:rPr>
+          <w:rFonts w:asciiTheme="majorHAnsi" w:hAnsiTheme="majorHAnsi" w:cstheme="majorHAnsi"/>
+        </w:rPr>
+        <w:t>khoi_tao_</w:t>
+      </w:r>
+      <w:proofErr w:type="gramStart"/>
+      <w:r>
+        <w:rPr>
+          <w:rFonts w:asciiTheme="majorHAnsi" w:hAnsiTheme="majorHAnsi" w:cstheme="majorHAnsi"/>
+        </w:rPr>
+        <w:t>file</w:t>
+      </w:r>
+      <w:proofErr w:type="spellEnd"/>
+      <w:r>
+        <w:rPr>
+          <w:rFonts w:asciiTheme="majorHAnsi" w:hAnsiTheme="majorHAnsi" w:cstheme="majorHAnsi"/>
+        </w:rPr>
+        <w:t>(</w:t>
+      </w:r>
+      <w:proofErr w:type="gramEnd"/>
+      <w:r>
+        <w:rPr>
+          <w:rFonts w:asciiTheme="majorHAnsi" w:hAnsiTheme="majorHAnsi" w:cstheme="majorHAnsi"/>
+        </w:rPr>
+        <w:t xml:space="preserve">), </w:t>
+      </w:r>
+      <w:proofErr w:type="spellStart"/>
+      <w:r>
+        <w:rPr>
+          <w:rFonts w:asciiTheme="majorHAnsi" w:hAnsiTheme="majorHAnsi" w:cstheme="majorHAnsi"/>
+        </w:rPr>
+        <w:t>luu_</w:t>
+      </w:r>
+      <w:proofErr w:type="gramStart"/>
+      <w:r>
+        <w:rPr>
+          <w:rFonts w:asciiTheme="majorHAnsi" w:hAnsiTheme="majorHAnsi" w:cstheme="majorHAnsi"/>
+        </w:rPr>
+        <w:t>file</w:t>
+      </w:r>
+      <w:proofErr w:type="spellEnd"/>
+      <w:r>
+        <w:rPr>
+          <w:rFonts w:asciiTheme="majorHAnsi" w:hAnsiTheme="majorHAnsi" w:cstheme="majorHAnsi"/>
+        </w:rPr>
+        <w:t>(</w:t>
+      </w:r>
+      <w:proofErr w:type="gramEnd"/>
+      <w:r>
+        <w:rPr>
+          <w:rFonts w:asciiTheme="majorHAnsi" w:hAnsiTheme="majorHAnsi" w:cstheme="majorHAnsi"/>
+        </w:rPr>
+        <w:t xml:space="preserve">), </w:t>
+      </w:r>
+      <w:proofErr w:type="spellStart"/>
+      <w:r>
+        <w:rPr>
+          <w:rFonts w:asciiTheme="majorHAnsi" w:hAnsiTheme="majorHAnsi" w:cstheme="majorHAnsi"/>
+        </w:rPr>
+        <w:t>doc_</w:t>
+      </w:r>
+      <w:proofErr w:type="gramStart"/>
+      <w:r>
+        <w:rPr>
+          <w:rFonts w:asciiTheme="majorHAnsi" w:hAnsiTheme="majorHAnsi" w:cstheme="majorHAnsi"/>
+        </w:rPr>
+        <w:t>file</w:t>
+      </w:r>
+      <w:proofErr w:type="spellEnd"/>
+      <w:r>
+        <w:rPr>
+          <w:rFonts w:asciiTheme="majorHAnsi" w:hAnsiTheme="majorHAnsi" w:cstheme="majorHAnsi"/>
+        </w:rPr>
+        <w:t>()</w:t>
+      </w:r>
+      <w:r>
+        <w:rPr>
+          <w:rFonts w:asciiTheme="majorHAnsi" w:hAnsiTheme="majorHAnsi" w:cstheme="majorHAnsi"/>
           <w:lang w:val="vi-VN"/>
         </w:rPr>
-      </w:pPr>
-      <w:r>
-        <w:rPr>
+        <w:t>(</w:t>
+      </w:r>
+      <w:proofErr w:type="gramEnd"/>
+      <w:r>
+        <w:rPr>
+          <w:rFonts w:asciiTheme="majorHAnsi" w:hAnsiTheme="majorHAnsi" w:cstheme="majorHAnsi"/>
           <w:lang w:val="vi-VN"/>
         </w:rPr>
-        <w:t>Làm Menu và Hiển thị:</w:t>
+        <w:t>nhóm tự tạo để đọc dữ liệu nếu cần)</w:t>
       </w:r>
     </w:p>
     <w:p>
       <w:pPr>
-        <w:rPr>
-          <w:lang w:val="vi-VN"/>
-        </w:rPr>
-      </w:pPr>
-      <w:r>
-        <w:rPr>
-          <w:lang w:val="vi-VN"/>
-        </w:rPr>
-        <w:t>Xử lý menu , import module ,gọi hàm,hiển thị danh sách</w:t>
+        <w:numPr>
+          <w:ilvl w:val="0"/>
+          <w:numId w:val="3"/>
+        </w:numPr>
+        <w:rPr>
+          <w:rFonts w:asciiTheme="majorHAnsi" w:hAnsiTheme="majorHAnsi" w:cstheme="majorHAnsi"/>
+        </w:rPr>
+      </w:pPr>
+      <w:proofErr w:type="spellStart"/>
+      <w:r>
+        <w:rPr>
+          <w:rFonts w:asciiTheme="majorHAnsi" w:hAnsiTheme="majorHAnsi" w:cstheme="majorHAnsi"/>
+        </w:rPr>
+        <w:t>Xử</w:t>
+      </w:r>
+      <w:proofErr w:type="spellEnd"/>
+      <w:r>
+        <w:rPr>
+          <w:rFonts w:asciiTheme="majorHAnsi" w:hAnsiTheme="majorHAnsi" w:cstheme="majorHAnsi"/>
+        </w:rPr>
+        <w:t xml:space="preserve"> </w:t>
+      </w:r>
+      <w:proofErr w:type="spellStart"/>
+      <w:r>
+        <w:rPr>
+          <w:rFonts w:asciiTheme="majorHAnsi" w:hAnsiTheme="majorHAnsi" w:cstheme="majorHAnsi"/>
+        </w:rPr>
+        <w:t>lý</w:t>
+      </w:r>
+      <w:proofErr w:type="spellEnd"/>
+      <w:r>
+        <w:rPr>
+          <w:rFonts w:asciiTheme="majorHAnsi" w:hAnsiTheme="majorHAnsi" w:cstheme="majorHAnsi"/>
+        </w:rPr>
+        <w:t xml:space="preserve"> CSV (</w:t>
+      </w:r>
+      <w:proofErr w:type="spellStart"/>
+      <w:r>
+        <w:rPr>
+          <w:rFonts w:asciiTheme="majorHAnsi" w:hAnsiTheme="majorHAnsi" w:cstheme="majorHAnsi"/>
+        </w:rPr>
+        <w:t>đọc</w:t>
+      </w:r>
+      <w:proofErr w:type="spellEnd"/>
+      <w:r>
+        <w:rPr>
+          <w:rFonts w:asciiTheme="majorHAnsi" w:hAnsiTheme="majorHAnsi" w:cstheme="majorHAnsi"/>
+        </w:rPr>
+        <w:t>/</w:t>
+      </w:r>
+      <w:proofErr w:type="spellStart"/>
+      <w:r>
+        <w:rPr>
+          <w:rFonts w:asciiTheme="majorHAnsi" w:hAnsiTheme="majorHAnsi" w:cstheme="majorHAnsi"/>
+        </w:rPr>
+        <w:t>ghi</w:t>
+      </w:r>
+      <w:proofErr w:type="spellEnd"/>
+      <w:r>
+        <w:rPr>
+          <w:rFonts w:asciiTheme="majorHAnsi" w:hAnsiTheme="majorHAnsi" w:cstheme="majorHAnsi"/>
+        </w:rPr>
+        <w:t xml:space="preserve"> file)</w:t>
       </w:r>
     </w:p>
     <w:p>
       <w:pPr>
-        <w:rPr>
-          <w:lang w:val="vi-VN"/>
-        </w:rPr>
-      </w:pPr>
-      <w:r>
-        <w:rPr>
-          <w:lang w:val="vi-VN"/>
-        </w:rPr>
-        <w:t>Làm trong cau_2.py</w:t>
+        <w:numPr>
+          <w:ilvl w:val="0"/>
+          <w:numId w:val="3"/>
+        </w:numPr>
+        <w:rPr>
+          <w:rFonts w:asciiTheme="majorHAnsi" w:hAnsiTheme="majorHAnsi" w:cstheme="majorHAnsi"/>
+        </w:rPr>
+      </w:pPr>
+      <w:proofErr w:type="spellStart"/>
+      <w:r>
+        <w:rPr>
+          <w:rFonts w:asciiTheme="majorHAnsi" w:hAnsiTheme="majorHAnsi" w:cstheme="majorHAnsi"/>
+          <w:b/>
+          <w:bCs/>
+        </w:rPr>
+        <w:t>Thuyết</w:t>
+      </w:r>
+      <w:proofErr w:type="spellEnd"/>
+      <w:r>
+        <w:rPr>
+          <w:rFonts w:asciiTheme="majorHAnsi" w:hAnsiTheme="majorHAnsi" w:cstheme="majorHAnsi"/>
+          <w:b/>
+          <w:bCs/>
+        </w:rPr>
+        <w:t xml:space="preserve"> </w:t>
+      </w:r>
+      <w:proofErr w:type="spellStart"/>
+      <w:r>
+        <w:rPr>
+          <w:rFonts w:asciiTheme="majorHAnsi" w:hAnsiTheme="majorHAnsi" w:cstheme="majorHAnsi"/>
+          <w:b/>
+          <w:bCs/>
+        </w:rPr>
+        <w:t>trình</w:t>
+      </w:r>
+      <w:proofErr w:type="spellEnd"/>
+      <w:r>
+        <w:rPr>
+          <w:rFonts w:asciiTheme="majorHAnsi" w:hAnsiTheme="majorHAnsi" w:cstheme="majorHAnsi"/>
+          <w:b/>
+          <w:bCs/>
+        </w:rPr>
+        <w:t>:</w:t>
+      </w:r>
+      <w:r>
+        <w:rPr>
+          <w:rFonts w:asciiTheme="majorHAnsi" w:hAnsiTheme="majorHAnsi" w:cstheme="majorHAnsi"/>
+        </w:rPr>
+        <w:t xml:space="preserve"> </w:t>
+      </w:r>
+      <w:proofErr w:type="spellStart"/>
+      <w:r>
+        <w:rPr>
+          <w:rFonts w:asciiTheme="majorHAnsi" w:hAnsiTheme="majorHAnsi" w:cstheme="majorHAnsi"/>
+        </w:rPr>
+        <w:t>Giải</w:t>
+      </w:r>
+      <w:proofErr w:type="spellEnd"/>
+      <w:r>
+        <w:rPr>
+          <w:rFonts w:asciiTheme="majorHAnsi" w:hAnsiTheme="majorHAnsi" w:cstheme="majorHAnsi"/>
+        </w:rPr>
+        <w:t xml:space="preserve"> </w:t>
+      </w:r>
+      <w:proofErr w:type="spellStart"/>
+      <w:r>
+        <w:rPr>
+          <w:rFonts w:asciiTheme="majorHAnsi" w:hAnsiTheme="majorHAnsi" w:cstheme="majorHAnsi"/>
+        </w:rPr>
+        <w:t>thích</w:t>
+      </w:r>
+      <w:proofErr w:type="spellEnd"/>
+      <w:r>
+        <w:rPr>
+          <w:rFonts w:asciiTheme="majorHAnsi" w:hAnsiTheme="majorHAnsi" w:cstheme="majorHAnsi"/>
+        </w:rPr>
+        <w:t xml:space="preserve"> </w:t>
+      </w:r>
+      <w:proofErr w:type="spellStart"/>
+      <w:r>
+        <w:rPr>
+          <w:rFonts w:asciiTheme="majorHAnsi" w:hAnsiTheme="majorHAnsi" w:cstheme="majorHAnsi"/>
+        </w:rPr>
+        <w:t>cách</w:t>
+      </w:r>
+      <w:proofErr w:type="spellEnd"/>
+      <w:r>
+        <w:rPr>
+          <w:rFonts w:asciiTheme="majorHAnsi" w:hAnsiTheme="majorHAnsi" w:cstheme="majorHAnsi"/>
+        </w:rPr>
+        <w:t xml:space="preserve"> </w:t>
+      </w:r>
+      <w:proofErr w:type="spellStart"/>
+      <w:r>
+        <w:rPr>
+          <w:rFonts w:asciiTheme="majorHAnsi" w:hAnsiTheme="majorHAnsi" w:cstheme="majorHAnsi"/>
+        </w:rPr>
+        <w:t>làm</w:t>
+      </w:r>
+      <w:proofErr w:type="spellEnd"/>
+      <w:r>
+        <w:rPr>
+          <w:rFonts w:asciiTheme="majorHAnsi" w:hAnsiTheme="majorHAnsi" w:cstheme="majorHAnsi"/>
+        </w:rPr>
+        <w:t xml:space="preserve"> </w:t>
+      </w:r>
+      <w:proofErr w:type="spellStart"/>
+      <w:r>
+        <w:rPr>
+          <w:rFonts w:asciiTheme="majorHAnsi" w:hAnsiTheme="majorHAnsi" w:cstheme="majorHAnsi"/>
+        </w:rPr>
+        <w:t>việc</w:t>
+      </w:r>
+      <w:proofErr w:type="spellEnd"/>
+      <w:r>
+        <w:rPr>
+          <w:rFonts w:asciiTheme="majorHAnsi" w:hAnsiTheme="majorHAnsi" w:cstheme="majorHAnsi"/>
+        </w:rPr>
+        <w:t xml:space="preserve"> </w:t>
+      </w:r>
+      <w:proofErr w:type="spellStart"/>
+      <w:r>
+        <w:rPr>
+          <w:rFonts w:asciiTheme="majorHAnsi" w:hAnsiTheme="majorHAnsi" w:cstheme="majorHAnsi"/>
+        </w:rPr>
+        <w:t>với</w:t>
+      </w:r>
+      <w:proofErr w:type="spellEnd"/>
+      <w:r>
+        <w:rPr>
+          <w:rFonts w:asciiTheme="majorHAnsi" w:hAnsiTheme="majorHAnsi" w:cstheme="majorHAnsi"/>
+        </w:rPr>
+        <w:t xml:space="preserve"> CSV, demo </w:t>
+      </w:r>
+      <w:proofErr w:type="spellStart"/>
+      <w:r>
+        <w:rPr>
+          <w:rFonts w:asciiTheme="majorHAnsi" w:hAnsiTheme="majorHAnsi" w:cstheme="majorHAnsi"/>
+        </w:rPr>
+        <w:t>lưu</w:t>
+      </w:r>
+      <w:proofErr w:type="spellEnd"/>
+      <w:r>
+        <w:rPr>
+          <w:rFonts w:asciiTheme="majorHAnsi" w:hAnsiTheme="majorHAnsi" w:cstheme="majorHAnsi"/>
+        </w:rPr>
+        <w:t>/</w:t>
+      </w:r>
+      <w:proofErr w:type="spellStart"/>
+      <w:r>
+        <w:rPr>
+          <w:rFonts w:asciiTheme="majorHAnsi" w:hAnsiTheme="majorHAnsi" w:cstheme="majorHAnsi"/>
+        </w:rPr>
+        <w:t>đọc</w:t>
+      </w:r>
+      <w:proofErr w:type="spellEnd"/>
+      <w:r>
+        <w:rPr>
+          <w:rFonts w:asciiTheme="majorHAnsi" w:hAnsiTheme="majorHAnsi" w:cstheme="majorHAnsi"/>
+        </w:rPr>
+        <w:t xml:space="preserve"> file</w:t>
       </w:r>
     </w:p>
     <w:p>
       <w:pPr>
         <w:rPr>
-          <w:lang w:val="vi-VN"/>
-        </w:rPr>
-      </w:pPr>
-      <w:r>
-        <w:rPr>
-          <w:lang w:val="vi-VN"/>
-        </w:rPr>
-        <w:t>Thành viên 4:</w:t>
-      </w:r>
-      <w:r>
-        <w:rPr>
-          <w:lang w:val="vi-VN"/>
-        </w:rPr>
-        <w:t xml:space="preserve"> Nguyễn Đình Hải Yến</w:t>
+          <w:rFonts w:asciiTheme="majorHAnsi" w:hAnsiTheme="majorHAnsi" w:cstheme="majorHAnsi"/>
+          <w:b/>
+          <w:bCs/>
+          <w:lang w:val="fr-FR"/>
+        </w:rPr>
+      </w:pPr>
+      <w:proofErr w:type="spellStart"/>
+      <w:r>
+        <w:rPr>
+          <w:rFonts w:asciiTheme="majorHAnsi" w:hAnsiTheme="majorHAnsi" w:cstheme="majorHAnsi"/>
+          <w:b/>
+          <w:bCs/>
+          <w:lang w:val="fr-FR"/>
+        </w:rPr>
+        <w:t>Thành</w:t>
+      </w:r>
+      <w:proofErr w:type="spellEnd"/>
+      <w:r>
+        <w:rPr>
+          <w:rFonts w:asciiTheme="majorHAnsi" w:hAnsiTheme="majorHAnsi" w:cstheme="majorHAnsi"/>
+          <w:b/>
+          <w:bCs/>
+          <w:lang w:val="fr-FR"/>
+        </w:rPr>
+        <w:t xml:space="preserve"> </w:t>
+      </w:r>
+      <w:proofErr w:type="spellStart"/>
+      <w:r>
+        <w:rPr>
+          <w:rFonts w:asciiTheme="majorHAnsi" w:hAnsiTheme="majorHAnsi" w:cstheme="majorHAnsi"/>
+          <w:b/>
+          <w:bCs/>
+          <w:lang w:val="fr-FR"/>
+        </w:rPr>
+        <w:t>viên</w:t>
+      </w:r>
+      <w:proofErr w:type="spellEnd"/>
+      <w:r>
+        <w:rPr>
+          <w:rFonts w:asciiTheme="majorHAnsi" w:hAnsiTheme="majorHAnsi" w:cstheme="majorHAnsi"/>
+          <w:b/>
+          <w:bCs/>
+          <w:lang w:val="fr-FR"/>
+        </w:rPr>
+        <w:t xml:space="preserve"> </w:t>
+      </w:r>
+      <w:proofErr w:type="gramStart"/>
+      <w:r>
+        <w:rPr>
+          <w:rFonts w:asciiTheme="majorHAnsi" w:hAnsiTheme="majorHAnsi" w:cstheme="majorHAnsi"/>
+          <w:b/>
+          <w:bCs/>
+          <w:lang w:val="fr-FR"/>
+        </w:rPr>
+        <w:t>3:</w:t>
+      </w:r>
+      <w:proofErr w:type="gramEnd"/>
+      <w:r>
+        <w:rPr>
+          <w:rFonts w:asciiTheme="majorHAnsi" w:hAnsiTheme="majorHAnsi" w:cstheme="majorHAnsi"/>
+          <w:b/>
+          <w:bCs/>
+          <w:lang w:val="fr-FR"/>
+        </w:rPr>
+        <w:t xml:space="preserve"> </w:t>
+      </w:r>
+      <w:proofErr w:type="spellStart"/>
+      <w:r>
+        <w:rPr>
+          <w:rFonts w:asciiTheme="majorHAnsi" w:hAnsiTheme="majorHAnsi" w:cstheme="majorHAnsi"/>
+          <w:b/>
+          <w:bCs/>
+          <w:lang w:val="fr-FR"/>
+        </w:rPr>
+        <w:t>Đỗ</w:t>
+      </w:r>
+      <w:proofErr w:type="spellEnd"/>
+      <w:r>
+        <w:rPr>
+          <w:rFonts w:asciiTheme="majorHAnsi" w:hAnsiTheme="majorHAnsi" w:cstheme="majorHAnsi"/>
+          <w:b/>
+          <w:bCs/>
+          <w:lang w:val="fr-FR"/>
+        </w:rPr>
+        <w:t xml:space="preserve"> </w:t>
+      </w:r>
+      <w:proofErr w:type="spellStart"/>
+      <w:r>
+        <w:rPr>
+          <w:rFonts w:asciiTheme="majorHAnsi" w:hAnsiTheme="majorHAnsi" w:cstheme="majorHAnsi"/>
+          <w:b/>
+          <w:bCs/>
+          <w:lang w:val="fr-FR"/>
+        </w:rPr>
+        <w:t>Ngọc</w:t>
+      </w:r>
+      <w:proofErr w:type="spellEnd"/>
+      <w:r>
+        <w:rPr>
+          <w:rFonts w:asciiTheme="majorHAnsi" w:hAnsiTheme="majorHAnsi" w:cstheme="majorHAnsi"/>
+          <w:b/>
+          <w:bCs/>
+          <w:lang w:val="fr-FR"/>
+        </w:rPr>
+        <w:t xml:space="preserve"> Anh</w:t>
       </w:r>
     </w:p>
     <w:p>
       <w:pPr>
-        <w:rPr>
-          <w:lang w:val="vi-VN"/>
-        </w:rPr>
-      </w:pPr>
-      <w:r>
-        <w:rPr>
-          <w:lang w:val="vi-VN"/>
-        </w:rPr>
-        <w:t>Viết hàm kiểm tra số Padovan, tìm số Padovan lớn nhất nhỏ hơn K(dùng comment giải thích thuật toán cho nhóm nhiệm vụ chính là phải nghiên cứu)</w:t>
+        <w:numPr>
+          <w:ilvl w:val="0"/>
+          <w:numId w:val="1"/>
+        </w:numPr>
+        <w:rPr>
+          <w:rFonts w:asciiTheme="majorHAnsi" w:hAnsiTheme="majorHAnsi" w:cstheme="majorHAnsi"/>
+          <w:lang w:val="fr-FR"/>
+        </w:rPr>
+      </w:pPr>
+      <w:proofErr w:type="spellStart"/>
+      <w:r>
+        <w:rPr>
+          <w:rFonts w:asciiTheme="majorHAnsi" w:hAnsiTheme="majorHAnsi" w:cstheme="majorHAnsi"/>
+          <w:lang w:val="fr-FR"/>
+        </w:rPr>
+        <w:t>Viết</w:t>
+      </w:r>
+      <w:proofErr w:type="spellEnd"/>
+      <w:r>
+        <w:rPr>
+          <w:rFonts w:asciiTheme="majorHAnsi" w:hAnsiTheme="majorHAnsi" w:cstheme="majorHAnsi"/>
+          <w:lang w:val="fr-FR"/>
+        </w:rPr>
+        <w:t xml:space="preserve"> menu </w:t>
+      </w:r>
+      <w:proofErr w:type="spellStart"/>
+      <w:r>
+        <w:rPr>
+          <w:rFonts w:asciiTheme="majorHAnsi" w:hAnsiTheme="majorHAnsi" w:cstheme="majorHAnsi"/>
+          <w:lang w:val="fr-FR"/>
+        </w:rPr>
+        <w:t>chính</w:t>
+      </w:r>
+      <w:proofErr w:type="spellEnd"/>
+      <w:r>
+        <w:rPr>
+          <w:rFonts w:asciiTheme="majorHAnsi" w:hAnsiTheme="majorHAnsi" w:cstheme="majorHAnsi"/>
+          <w:lang w:val="fr-FR"/>
+        </w:rPr>
+        <w:t xml:space="preserve"> cau_2.py</w:t>
       </w:r>
     </w:p>
     <w:p>
       <w:pPr>
-        <w:rPr>
+        <w:numPr>
+          <w:ilvl w:val="0"/>
+          <w:numId w:val="1"/>
+        </w:numPr>
+        <w:rPr>
+          <w:rFonts w:asciiTheme="majorHAnsi" w:hAnsiTheme="majorHAnsi" w:cstheme="majorHAnsi"/>
+          <w:lang w:val="fr-FR"/>
+        </w:rPr>
+      </w:pPr>
+      <w:proofErr w:type="spellStart"/>
+      <w:r>
+        <w:rPr>
+          <w:rFonts w:asciiTheme="majorHAnsi" w:hAnsiTheme="majorHAnsi" w:cstheme="majorHAnsi"/>
+          <w:b/>
+          <w:bCs/>
+          <w:lang w:val="fr-FR"/>
+        </w:rPr>
+        <w:t>Thuyết</w:t>
+      </w:r>
+      <w:proofErr w:type="spellEnd"/>
+      <w:r>
+        <w:rPr>
+          <w:rFonts w:asciiTheme="majorHAnsi" w:hAnsiTheme="majorHAnsi" w:cstheme="majorHAnsi"/>
+          <w:b/>
+          <w:bCs/>
+          <w:lang w:val="fr-FR"/>
+        </w:rPr>
+        <w:t xml:space="preserve"> </w:t>
+      </w:r>
+      <w:proofErr w:type="spellStart"/>
+      <w:proofErr w:type="gramStart"/>
+      <w:r>
+        <w:rPr>
+          <w:rFonts w:asciiTheme="majorHAnsi" w:hAnsiTheme="majorHAnsi" w:cstheme="majorHAnsi"/>
+          <w:b/>
+          <w:bCs/>
+          <w:lang w:val="fr-FR"/>
+        </w:rPr>
+        <w:t>trình</w:t>
+      </w:r>
+      <w:proofErr w:type="spellEnd"/>
+      <w:r>
+        <w:rPr>
+          <w:rFonts w:asciiTheme="majorHAnsi" w:hAnsiTheme="majorHAnsi" w:cstheme="majorHAnsi"/>
+          <w:b/>
+          <w:bCs/>
+          <w:lang w:val="fr-FR"/>
+        </w:rPr>
+        <w:t>:</w:t>
+      </w:r>
+      <w:proofErr w:type="gramEnd"/>
+      <w:r>
+        <w:rPr>
+          <w:rFonts w:asciiTheme="majorHAnsi" w:hAnsiTheme="majorHAnsi" w:cstheme="majorHAnsi"/>
+          <w:lang w:val="fr-FR"/>
+        </w:rPr>
+        <w:t xml:space="preserve"> </w:t>
+      </w:r>
+      <w:proofErr w:type="spellStart"/>
+      <w:r>
+        <w:rPr>
+          <w:rFonts w:asciiTheme="majorHAnsi" w:hAnsiTheme="majorHAnsi" w:cstheme="majorHAnsi"/>
+          <w:lang w:val="fr-FR"/>
+        </w:rPr>
+        <w:t>Giới</w:t>
+      </w:r>
+      <w:proofErr w:type="spellEnd"/>
+      <w:r>
+        <w:rPr>
+          <w:rFonts w:asciiTheme="majorHAnsi" w:hAnsiTheme="majorHAnsi" w:cstheme="majorHAnsi"/>
+          <w:lang w:val="fr-FR"/>
+        </w:rPr>
+        <w:t xml:space="preserve"> </w:t>
+      </w:r>
+      <w:proofErr w:type="spellStart"/>
+      <w:r>
+        <w:rPr>
+          <w:rFonts w:asciiTheme="majorHAnsi" w:hAnsiTheme="majorHAnsi" w:cstheme="majorHAnsi"/>
+          <w:lang w:val="fr-FR"/>
+        </w:rPr>
+        <w:t>thiệu</w:t>
+      </w:r>
+      <w:proofErr w:type="spellEnd"/>
+      <w:r>
+        <w:rPr>
+          <w:rFonts w:asciiTheme="majorHAnsi" w:hAnsiTheme="majorHAnsi" w:cstheme="majorHAnsi"/>
+          <w:lang w:val="fr-FR"/>
+        </w:rPr>
+        <w:t xml:space="preserve"> </w:t>
+      </w:r>
+      <w:proofErr w:type="spellStart"/>
+      <w:r>
+        <w:rPr>
+          <w:rFonts w:asciiTheme="majorHAnsi" w:hAnsiTheme="majorHAnsi" w:cstheme="majorHAnsi"/>
+          <w:lang w:val="fr-FR"/>
+        </w:rPr>
+        <w:t>đề</w:t>
+      </w:r>
+      <w:proofErr w:type="spellEnd"/>
+      <w:r>
+        <w:rPr>
+          <w:rFonts w:asciiTheme="majorHAnsi" w:hAnsiTheme="majorHAnsi" w:cstheme="majorHAnsi"/>
+          <w:lang w:val="fr-FR"/>
+        </w:rPr>
+        <w:t xml:space="preserve"> </w:t>
+      </w:r>
+      <w:proofErr w:type="spellStart"/>
+      <w:r>
+        <w:rPr>
+          <w:rFonts w:asciiTheme="majorHAnsi" w:hAnsiTheme="majorHAnsi" w:cstheme="majorHAnsi"/>
+          <w:lang w:val="fr-FR"/>
+        </w:rPr>
+        <w:t>bài</w:t>
+      </w:r>
+      <w:proofErr w:type="spellEnd"/>
+      <w:r>
+        <w:rPr>
+          <w:rFonts w:asciiTheme="majorHAnsi" w:hAnsiTheme="majorHAnsi" w:cstheme="majorHAnsi"/>
           <w:lang w:val="vi-VN"/>
         </w:rPr>
-      </w:pPr>
-      <w:r>
-        <w:rPr>
+        <w:t>(</w:t>
+      </w:r>
+      <w:proofErr w:type="spellStart"/>
+      <w:r>
+        <w:rPr>
+          <w:rFonts w:asciiTheme="majorHAnsi" w:hAnsiTheme="majorHAnsi" w:cstheme="majorHAnsi"/>
           <w:lang w:val="vi-VN"/>
         </w:rPr>
-        <w:t>Làm trong cau_1.py</w:t>
-      </w:r>
+        <w:t>menu</w:t>
+      </w:r>
+      <w:proofErr w:type="spellEnd"/>
+      <w:r>
+        <w:rPr>
+          <w:rFonts w:asciiTheme="majorHAnsi" w:hAnsiTheme="majorHAnsi" w:cstheme="majorHAnsi"/>
+          <w:lang w:val="vi-VN"/>
+        </w:rPr>
+        <w:t>)</w:t>
+      </w:r>
+      <w:r>
+        <w:rPr>
+          <w:rFonts w:asciiTheme="majorHAnsi" w:hAnsiTheme="majorHAnsi" w:cstheme="majorHAnsi"/>
+          <w:lang w:val="fr-FR"/>
+        </w:rPr>
+        <w:t xml:space="preserve">, </w:t>
+      </w:r>
+      <w:proofErr w:type="spellStart"/>
+      <w:r>
+        <w:rPr>
+          <w:rFonts w:asciiTheme="majorHAnsi" w:hAnsiTheme="majorHAnsi" w:cstheme="majorHAnsi"/>
+          <w:lang w:val="fr-FR"/>
+        </w:rPr>
+        <w:t>demo</w:t>
+      </w:r>
+      <w:proofErr w:type="spellEnd"/>
+      <w:r>
+        <w:rPr>
+          <w:rFonts w:asciiTheme="majorHAnsi" w:hAnsiTheme="majorHAnsi" w:cstheme="majorHAnsi"/>
+          <w:lang w:val="fr-FR"/>
+        </w:rPr>
+        <w:t xml:space="preserve"> </w:t>
+      </w:r>
+      <w:proofErr w:type="spellStart"/>
+      <w:r>
+        <w:rPr>
+          <w:rFonts w:asciiTheme="majorHAnsi" w:hAnsiTheme="majorHAnsi" w:cstheme="majorHAnsi"/>
+          <w:lang w:val="fr-FR"/>
+        </w:rPr>
+        <w:t>tổng</w:t>
+      </w:r>
+      <w:proofErr w:type="spellEnd"/>
+      <w:r>
+        <w:rPr>
+          <w:rFonts w:asciiTheme="majorHAnsi" w:hAnsiTheme="majorHAnsi" w:cstheme="majorHAnsi"/>
+          <w:lang w:val="fr-FR"/>
+        </w:rPr>
+        <w:t xml:space="preserve"> </w:t>
+      </w:r>
+      <w:proofErr w:type="spellStart"/>
+      <w:r>
+        <w:rPr>
+          <w:rFonts w:asciiTheme="majorHAnsi" w:hAnsiTheme="majorHAnsi" w:cstheme="majorHAnsi"/>
+          <w:lang w:val="fr-FR"/>
+        </w:rPr>
+        <w:t>thể</w:t>
+      </w:r>
+      <w:proofErr w:type="spellEnd"/>
+      <w:r>
+        <w:rPr>
+          <w:rFonts w:asciiTheme="majorHAnsi" w:hAnsiTheme="majorHAnsi" w:cstheme="majorHAnsi"/>
+          <w:lang w:val="fr-FR"/>
+        </w:rPr>
+        <w:t xml:space="preserve">, </w:t>
+      </w:r>
+      <w:proofErr w:type="spellStart"/>
+      <w:r>
+        <w:rPr>
+          <w:rFonts w:asciiTheme="majorHAnsi" w:hAnsiTheme="majorHAnsi" w:cstheme="majorHAnsi"/>
+          <w:lang w:val="fr-FR"/>
+        </w:rPr>
+        <w:t>kết</w:t>
+      </w:r>
+      <w:proofErr w:type="spellEnd"/>
+      <w:r>
+        <w:rPr>
+          <w:rFonts w:asciiTheme="majorHAnsi" w:hAnsiTheme="majorHAnsi" w:cstheme="majorHAnsi"/>
+          <w:lang w:val="fr-FR"/>
+        </w:rPr>
+        <w:t xml:space="preserve"> </w:t>
+      </w:r>
+      <w:proofErr w:type="spellStart"/>
+      <w:r>
+        <w:rPr>
+          <w:rFonts w:asciiTheme="majorHAnsi" w:hAnsiTheme="majorHAnsi" w:cstheme="majorHAnsi"/>
+          <w:lang w:val="fr-FR"/>
+        </w:rPr>
+        <w:t>luận</w:t>
+      </w:r>
+      <w:proofErr w:type="spellEnd"/>
     </w:p>
     <w:p>
       <w:pPr>
         <w:rPr>
+          <w:rFonts w:asciiTheme="majorHAnsi" w:hAnsiTheme="majorHAnsi" w:cstheme="majorHAnsi"/>
+          <w:b/>
+          <w:bCs/>
+          <w:lang w:val="fr-FR"/>
+        </w:rPr>
+      </w:pPr>
+      <w:proofErr w:type="spellStart"/>
+      <w:r>
+        <w:rPr>
+          <w:rFonts w:asciiTheme="majorHAnsi" w:hAnsiTheme="majorHAnsi" w:cstheme="majorHAnsi"/>
+          <w:b/>
+          <w:bCs/>
+          <w:lang w:val="fr-FR"/>
+        </w:rPr>
+        <w:t>Thành</w:t>
+      </w:r>
+      <w:proofErr w:type="spellEnd"/>
+      <w:r>
+        <w:rPr>
+          <w:rFonts w:asciiTheme="majorHAnsi" w:hAnsiTheme="majorHAnsi" w:cstheme="majorHAnsi"/>
+          <w:b/>
+          <w:bCs/>
+          <w:lang w:val="fr-FR"/>
+        </w:rPr>
+        <w:t xml:space="preserve"> </w:t>
+      </w:r>
+      <w:proofErr w:type="spellStart"/>
+      <w:r>
+        <w:rPr>
+          <w:rFonts w:asciiTheme="majorHAnsi" w:hAnsiTheme="majorHAnsi" w:cstheme="majorHAnsi"/>
+          <w:b/>
+          <w:bCs/>
+          <w:lang w:val="fr-FR"/>
+        </w:rPr>
+        <w:t>viên</w:t>
+      </w:r>
+      <w:proofErr w:type="spellEnd"/>
+      <w:r>
+        <w:rPr>
+          <w:rFonts w:asciiTheme="majorHAnsi" w:hAnsiTheme="majorHAnsi" w:cstheme="majorHAnsi"/>
+          <w:b/>
+          <w:bCs/>
+          <w:lang w:val="fr-FR"/>
+        </w:rPr>
+        <w:t xml:space="preserve"> </w:t>
+      </w:r>
+      <w:proofErr w:type="gramStart"/>
+      <w:r>
+        <w:rPr>
+          <w:rFonts w:asciiTheme="majorHAnsi" w:hAnsiTheme="majorHAnsi" w:cstheme="majorHAnsi"/>
+          <w:b/>
+          <w:bCs/>
+          <w:lang w:val="fr-FR"/>
+        </w:rPr>
+        <w:t>4:</w:t>
+      </w:r>
+      <w:proofErr w:type="gramEnd"/>
+      <w:r>
+        <w:rPr>
+          <w:rFonts w:asciiTheme="majorHAnsi" w:hAnsiTheme="majorHAnsi" w:cstheme="majorHAnsi"/>
+          <w:b/>
+          <w:bCs/>
+          <w:lang w:val="fr-FR"/>
+        </w:rPr>
+        <w:t xml:space="preserve"> </w:t>
+      </w:r>
+      <w:proofErr w:type="spellStart"/>
+      <w:r>
+        <w:rPr>
+          <w:rFonts w:asciiTheme="majorHAnsi" w:hAnsiTheme="majorHAnsi" w:cstheme="majorHAnsi"/>
+          <w:b/>
+          <w:bCs/>
+          <w:lang w:val="fr-FR"/>
+        </w:rPr>
+        <w:t>Nguyễn</w:t>
+      </w:r>
+      <w:proofErr w:type="spellEnd"/>
+      <w:r>
+        <w:rPr>
+          <w:rFonts w:asciiTheme="majorHAnsi" w:hAnsiTheme="majorHAnsi" w:cstheme="majorHAnsi"/>
+          <w:b/>
+          <w:bCs/>
+          <w:lang w:val="fr-FR"/>
+        </w:rPr>
+        <w:t xml:space="preserve"> </w:t>
+      </w:r>
+      <w:proofErr w:type="spellStart"/>
+      <w:r>
+        <w:rPr>
+          <w:rFonts w:asciiTheme="majorHAnsi" w:hAnsiTheme="majorHAnsi" w:cstheme="majorHAnsi"/>
+          <w:b/>
+          <w:bCs/>
+          <w:lang w:val="fr-FR"/>
+        </w:rPr>
+        <w:t>Đình</w:t>
+      </w:r>
+      <w:proofErr w:type="spellEnd"/>
+      <w:r>
+        <w:rPr>
+          <w:rFonts w:asciiTheme="majorHAnsi" w:hAnsiTheme="majorHAnsi" w:cstheme="majorHAnsi"/>
+          <w:b/>
+          <w:bCs/>
+          <w:lang w:val="fr-FR"/>
+        </w:rPr>
+        <w:t xml:space="preserve"> </w:t>
+      </w:r>
+      <w:proofErr w:type="spellStart"/>
+      <w:r>
+        <w:rPr>
+          <w:rFonts w:asciiTheme="majorHAnsi" w:hAnsiTheme="majorHAnsi" w:cstheme="majorHAnsi"/>
+          <w:b/>
+          <w:bCs/>
+          <w:lang w:val="fr-FR"/>
+        </w:rPr>
+        <w:t>Hải</w:t>
+      </w:r>
+      <w:proofErr w:type="spellEnd"/>
+      <w:r>
+        <w:rPr>
+          <w:rFonts w:asciiTheme="majorHAnsi" w:hAnsiTheme="majorHAnsi" w:cstheme="majorHAnsi"/>
+          <w:b/>
+          <w:bCs/>
+          <w:lang w:val="fr-FR"/>
+        </w:rPr>
+        <w:t xml:space="preserve"> </w:t>
+      </w:r>
+      <w:proofErr w:type="spellStart"/>
+      <w:r>
+        <w:rPr>
+          <w:rFonts w:asciiTheme="majorHAnsi" w:hAnsiTheme="majorHAnsi" w:cstheme="majorHAnsi"/>
+          <w:b/>
+          <w:bCs/>
+          <w:lang w:val="fr-FR"/>
+        </w:rPr>
+        <w:t>Yến</w:t>
+      </w:r>
+      <w:proofErr w:type="spellEnd"/>
+    </w:p>
+    <w:p>
+      <w:pPr>
+        <w:numPr>
+          <w:ilvl w:val="0"/>
+          <w:numId w:val="5"/>
+        </w:numPr>
+        <w:rPr>
+          <w:rFonts w:asciiTheme="majorHAnsi" w:hAnsiTheme="majorHAnsi" w:cstheme="majorHAnsi"/>
+        </w:rPr>
+      </w:pPr>
+      <w:proofErr w:type="spellStart"/>
+      <w:r>
+        <w:rPr>
+          <w:rFonts w:asciiTheme="majorHAnsi" w:hAnsiTheme="majorHAnsi" w:cstheme="majorHAnsi"/>
+          <w:b/>
+          <w:bCs/>
+        </w:rPr>
+        <w:t>Làm</w:t>
+      </w:r>
+      <w:proofErr w:type="spellEnd"/>
+      <w:r>
+        <w:rPr>
+          <w:rFonts w:asciiTheme="majorHAnsi" w:hAnsiTheme="majorHAnsi" w:cstheme="majorHAnsi"/>
+          <w:b/>
+          <w:bCs/>
+        </w:rPr>
+        <w:t>:</w:t>
+      </w:r>
+      <w:r>
+        <w:rPr>
+          <w:rFonts w:asciiTheme="majorHAnsi" w:hAnsiTheme="majorHAnsi" w:cstheme="majorHAnsi"/>
+        </w:rPr>
+        <w:t xml:space="preserve">  </w:t>
+      </w:r>
+      <w:proofErr w:type="spellStart"/>
+      <w:r>
+        <w:rPr>
+          <w:rFonts w:asciiTheme="majorHAnsi" w:hAnsiTheme="majorHAnsi" w:cstheme="majorHAnsi"/>
+        </w:rPr>
+        <w:t>toàn</w:t>
+      </w:r>
+      <w:proofErr w:type="spellEnd"/>
+      <w:r>
+        <w:rPr>
+          <w:rFonts w:asciiTheme="majorHAnsi" w:hAnsiTheme="majorHAnsi" w:cstheme="majorHAnsi"/>
+        </w:rPr>
+        <w:t xml:space="preserve"> </w:t>
+      </w:r>
+      <w:proofErr w:type="spellStart"/>
+      <w:r>
+        <w:rPr>
+          <w:rFonts w:asciiTheme="majorHAnsi" w:hAnsiTheme="majorHAnsi" w:cstheme="majorHAnsi"/>
+        </w:rPr>
+        <w:t>bộ</w:t>
+      </w:r>
+      <w:proofErr w:type="spellEnd"/>
+      <w:r>
+        <w:rPr>
+          <w:rFonts w:asciiTheme="majorHAnsi" w:hAnsiTheme="majorHAnsi" w:cstheme="majorHAnsi"/>
+        </w:rPr>
+        <w:t xml:space="preserve"> cau_1.py</w:t>
+      </w:r>
+    </w:p>
+    <w:p>
+      <w:pPr>
+        <w:numPr>
+          <w:ilvl w:val="0"/>
+          <w:numId w:val="5"/>
+        </w:numPr>
+        <w:rPr>
+          <w:rFonts w:asciiTheme="majorHAnsi" w:hAnsiTheme="majorHAnsi" w:cstheme="majorHAnsi"/>
+        </w:rPr>
+      </w:pPr>
+      <w:r>
+        <w:rPr>
+          <w:rFonts w:asciiTheme="majorHAnsi" w:hAnsiTheme="majorHAnsi" w:cstheme="majorHAnsi"/>
+          <w:b/>
+          <w:bCs/>
           <w:lang w:val="vi-VN"/>
+        </w:rPr>
+        <w:t xml:space="preserve">Tìm </w:t>
+      </w:r>
+      <w:proofErr w:type="spellStart"/>
+      <w:r>
+        <w:rPr>
+          <w:rFonts w:asciiTheme="majorHAnsi" w:hAnsiTheme="majorHAnsi" w:cstheme="majorHAnsi"/>
+          <w:b/>
+          <w:bCs/>
+          <w:lang w:val="vi-VN"/>
+        </w:rPr>
+        <w:t>icon</w:t>
+      </w:r>
+      <w:proofErr w:type="spellEnd"/>
+      <w:r>
+        <w:rPr>
+          <w:rFonts w:asciiTheme="majorHAnsi" w:hAnsiTheme="majorHAnsi" w:cstheme="majorHAnsi"/>
+          <w:b/>
+          <w:bCs/>
+          <w:lang w:val="vi-VN"/>
+        </w:rPr>
+        <w:t xml:space="preserve"> cho </w:t>
+      </w:r>
+      <w:proofErr w:type="spellStart"/>
+      <w:r>
+        <w:rPr>
+          <w:rFonts w:asciiTheme="majorHAnsi" w:hAnsiTheme="majorHAnsi" w:cstheme="majorHAnsi"/>
+          <w:b/>
+          <w:bCs/>
+          <w:lang w:val="vi-VN"/>
+        </w:rPr>
+        <w:t>menu</w:t>
+      </w:r>
+      <w:proofErr w:type="spellEnd"/>
+      <w:r>
+        <w:rPr>
+          <w:rFonts w:asciiTheme="majorHAnsi" w:hAnsiTheme="majorHAnsi" w:cstheme="majorHAnsi"/>
+          <w:b/>
+          <w:bCs/>
+          <w:lang w:val="vi-VN"/>
+        </w:rPr>
+        <w:t xml:space="preserve"> trong phần </w:t>
+      </w:r>
+      <w:proofErr w:type="spellStart"/>
+      <w:r>
+        <w:rPr>
+          <w:rFonts w:asciiTheme="majorHAnsi" w:hAnsiTheme="majorHAnsi" w:cstheme="majorHAnsi"/>
+          <w:b/>
+          <w:bCs/>
+          <w:lang w:val="vi-VN"/>
+        </w:rPr>
+        <w:t>menu</w:t>
+      </w:r>
+      <w:proofErr w:type="spellEnd"/>
+    </w:p>
+    <w:p>
+      <w:pPr>
+        <w:numPr>
+          <w:ilvl w:val="0"/>
+          <w:numId w:val="5"/>
+        </w:numPr>
+        <w:rPr>
+          <w:rFonts w:asciiTheme="majorHAnsi" w:hAnsiTheme="majorHAnsi" w:cstheme="majorHAnsi"/>
+        </w:rPr>
+      </w:pPr>
+      <w:proofErr w:type="spellStart"/>
+      <w:r>
+        <w:rPr>
+          <w:rFonts w:asciiTheme="majorHAnsi" w:hAnsiTheme="majorHAnsi" w:cstheme="majorHAnsi"/>
+          <w:b/>
+          <w:bCs/>
+        </w:rPr>
+        <w:t>Thuyết</w:t>
+      </w:r>
+      <w:proofErr w:type="spellEnd"/>
+      <w:r>
+        <w:rPr>
+          <w:rFonts w:asciiTheme="majorHAnsi" w:hAnsiTheme="majorHAnsi" w:cstheme="majorHAnsi"/>
+          <w:b/>
+          <w:bCs/>
+        </w:rPr>
+        <w:t xml:space="preserve"> </w:t>
+      </w:r>
+      <w:proofErr w:type="spellStart"/>
+      <w:r>
+        <w:rPr>
+          <w:rFonts w:asciiTheme="majorHAnsi" w:hAnsiTheme="majorHAnsi" w:cstheme="majorHAnsi"/>
+          <w:b/>
+          <w:bCs/>
+        </w:rPr>
+        <w:t>trình</w:t>
+      </w:r>
+      <w:proofErr w:type="spellEnd"/>
+      <w:r>
+        <w:rPr>
+          <w:rFonts w:asciiTheme="majorHAnsi" w:hAnsiTheme="majorHAnsi" w:cstheme="majorHAnsi"/>
+          <w:b/>
+          <w:bCs/>
+        </w:rPr>
+        <w:t>:</w:t>
+      </w:r>
+      <w:r>
+        <w:rPr>
+          <w:rFonts w:asciiTheme="majorHAnsi" w:hAnsiTheme="majorHAnsi" w:cstheme="majorHAnsi"/>
+        </w:rPr>
+        <w:t xml:space="preserve"> </w:t>
+      </w:r>
+      <w:proofErr w:type="spellStart"/>
+      <w:r>
+        <w:rPr>
+          <w:rFonts w:asciiTheme="majorHAnsi" w:hAnsiTheme="majorHAnsi" w:cstheme="majorHAnsi"/>
+        </w:rPr>
+        <w:t>Giải</w:t>
+      </w:r>
+      <w:proofErr w:type="spellEnd"/>
+      <w:r>
+        <w:rPr>
+          <w:rFonts w:asciiTheme="majorHAnsi" w:hAnsiTheme="majorHAnsi" w:cstheme="majorHAnsi"/>
+        </w:rPr>
+        <w:t xml:space="preserve"> </w:t>
+      </w:r>
+      <w:proofErr w:type="spellStart"/>
+      <w:r>
+        <w:rPr>
+          <w:rFonts w:asciiTheme="majorHAnsi" w:hAnsiTheme="majorHAnsi" w:cstheme="majorHAnsi"/>
+        </w:rPr>
+        <w:t>thích</w:t>
+      </w:r>
+      <w:proofErr w:type="spellEnd"/>
+      <w:r>
+        <w:rPr>
+          <w:rFonts w:asciiTheme="majorHAnsi" w:hAnsiTheme="majorHAnsi" w:cstheme="majorHAnsi"/>
+        </w:rPr>
+        <w:t xml:space="preserve"> </w:t>
+      </w:r>
+      <w:proofErr w:type="spellStart"/>
+      <w:r>
+        <w:rPr>
+          <w:rFonts w:asciiTheme="majorHAnsi" w:hAnsiTheme="majorHAnsi" w:cstheme="majorHAnsi"/>
+        </w:rPr>
+        <w:t>thuật</w:t>
+      </w:r>
+      <w:proofErr w:type="spellEnd"/>
+      <w:r>
+        <w:rPr>
+          <w:rFonts w:asciiTheme="majorHAnsi" w:hAnsiTheme="majorHAnsi" w:cstheme="majorHAnsi"/>
+        </w:rPr>
+        <w:t xml:space="preserve"> </w:t>
+      </w:r>
+      <w:proofErr w:type="spellStart"/>
+      <w:r>
+        <w:rPr>
+          <w:rFonts w:asciiTheme="majorHAnsi" w:hAnsiTheme="majorHAnsi" w:cstheme="majorHAnsi"/>
+        </w:rPr>
+        <w:t>toán</w:t>
+      </w:r>
+      <w:proofErr w:type="spellEnd"/>
+      <w:r>
+        <w:rPr>
+          <w:rFonts w:asciiTheme="majorHAnsi" w:hAnsiTheme="majorHAnsi" w:cstheme="majorHAnsi"/>
+        </w:rPr>
+        <w:t xml:space="preserve"> Padovan, demo </w:t>
+      </w:r>
+      <w:proofErr w:type="spellStart"/>
+      <w:r>
+        <w:rPr>
+          <w:rFonts w:asciiTheme="majorHAnsi" w:hAnsiTheme="majorHAnsi" w:cstheme="majorHAnsi"/>
+        </w:rPr>
+        <w:t>câu</w:t>
+      </w:r>
+      <w:proofErr w:type="spellEnd"/>
+      <w:r>
+        <w:rPr>
+          <w:rFonts w:asciiTheme="majorHAnsi" w:hAnsiTheme="majorHAnsi" w:cstheme="majorHAnsi"/>
+        </w:rPr>
+        <w:t xml:space="preserve"> 1</w:t>
+      </w:r>
+    </w:p>
+    <w:p>
+      <w:pPr>
+        <w:rPr>
+          <w:rFonts w:asciiTheme="majorHAnsi" w:hAnsiTheme="majorHAnsi" w:cstheme="majorHAnsi"/>
+          <w:lang w:val="vi-VN"/>
+        </w:rPr>
+      </w:pPr>
+    </w:p>
+    <w:p>
+      <w:pPr>
+        <w:rPr>
+          <w:rFonts w:asciiTheme="majorHAnsi" w:hAnsiTheme="majorHAnsi" w:cstheme="majorHAnsi"/>
+          <w:lang w:val="vi-VN"/>
+        </w:rPr>
+      </w:pPr>
+      <w:proofErr w:type="spellStart"/>
+      <w:r>
+        <w:rPr>
+          <w:rFonts w:asciiTheme="majorHAnsi" w:hAnsiTheme="majorHAnsi" w:cstheme="majorHAnsi"/>
+          <w:lang w:val="vi-VN"/>
+        </w:rPr>
+        <w:t>Link</w:t>
+      </w:r>
+      <w:proofErr w:type="spellEnd"/>
+      <w:r>
+        <w:rPr>
+          <w:rFonts w:asciiTheme="majorHAnsi" w:hAnsiTheme="majorHAnsi" w:cstheme="majorHAnsi"/>
+          <w:lang w:val="vi-VN"/>
+        </w:rPr>
+        <w:t xml:space="preserve"> </w:t>
+      </w:r>
+      <w:proofErr w:type="spellStart"/>
+      <w:r>
+        <w:rPr>
+          <w:rFonts w:asciiTheme="majorHAnsi" w:hAnsiTheme="majorHAnsi" w:cstheme="majorHAnsi"/>
+          <w:lang w:val="vi-VN"/>
+        </w:rPr>
+        <w:t>GitHub</w:t>
+      </w:r>
+      <w:proofErr w:type="spellEnd"/>
+      <w:r>
+        <w:rPr>
+          <w:rFonts w:asciiTheme="majorHAnsi" w:hAnsiTheme="majorHAnsi" w:cstheme="majorHAnsi"/>
+          <w:lang w:val="vi-VN"/>
+        </w:rPr>
+        <w:t xml:space="preserve">: </w:t>
+      </w:r>
+      <w:r>
+        <w:rPr>
+          <w:rFonts w:asciiTheme="majorHAnsi" w:hAnsiTheme="majorHAnsi" w:cstheme="majorHAnsi"/>
+          <w:lang w:val="vi-VN"/>
+        </w:rPr>
+        <w:t>https://github.com/juniorDev-thang/project_Nhom_13.git</w:t>
+      </w:r>
+    </w:p>
+    <w:p>
+      <w:pPr>
+        <w:rPr>
+          <w:rFonts w:asciiTheme="majorHAnsi" w:hAnsiTheme="majorHAnsi" w:cstheme="majorHAnsi"/>
         </w:rPr>
       </w:pPr>
     </w:p>
@@ -293,6 +2055,771 @@
     </w:sectPr>
   </w:body>
 </w:document>
+</file>
+
+<file path=word/numbering.xml><?xml version="1.0" encoding="utf-8"?>
+<w:numbering xmlns:wpc="http://schemas.microsoft.com/office/word/2010/wordprocessingCanvas" xmlns:cx="http://schemas.microsoft.com/office/drawing/2014/chartex" xmlns:cx1="http://schemas.microsoft.com/office/drawing/2015/9/8/chartex" xmlns:cx2="http://schemas.microsoft.com/office/drawing/2015/10/21/chartex" xmlns:cx3="http://schemas.microsoft.com/office/drawing/2016/5/9/chartex" xmlns:cx4="http://schemas.microsoft.com/office/drawing/2016/5/10/chartex" xmlns:cx5="http://schemas.microsoft.com/office/drawing/2016/5/11/chartex" xmlns:cx6="http://schemas.microsoft.com/office/drawing/2016/5/12/chartex" xmlns:cx7="http://schemas.microsoft.com/office/drawing/2016/5/13/chartex" xmlns:cx8="http://schemas.microsoft.com/office/drawing/2016/5/14/chartex" xmlns:mc="http://schemas.openxmlformats.org/markup-compatibility/2006" xmlns:aink="http://schemas.microsoft.com/office/drawing/2016/ink" xmlns:am3d="http://schemas.microsoft.com/office/drawing/2017/model3d" xmlns:o="urn:schemas-microsoft-com:office:office" xmlns:oel="http://schemas.microsoft.com/office/2019/extlst" xmlns:r="http://schemas.openxmlformats.org/officeDocument/2006/relationships" xmlns:m="http://schemas.openxmlformats.org/officeDocument/2006/math" xmlns:v="urn:schemas-microsoft-com:vml" xmlns:wp14="http://schemas.microsoft.com/office/word/2010/wordprocessingDrawing" xmlns:wp="http://schemas.openxmlformats.org/drawingml/2006/wordprocessingDrawing" xmlns:w10="urn:schemas-microsoft-com:office:word" xmlns:w="http://schemas.openxmlformats.org/wordprocessingml/2006/main" xmlns:w14="http://schemas.microsoft.com/office/word/2010/wordml" xmlns:w15="http://schemas.microsoft.com/office/word/2012/wordml" xmlns:w16cex="http://schemas.microsoft.com/office/word/2018/wordml/cex" xmlns:w16cid="http://schemas.microsoft.com/office/word/2016/wordml/cid" xmlns:w16="http://schemas.microsoft.com/office/word/2018/wordml" xmlns:w16du="http://schemas.microsoft.com/office/word/2023/wordml/word16du" xmlns:w16sdtdh="http://schemas.microsoft.com/office/word/2020/wordml/sdtdatahash" xmlns:w16sdtfl="http://schemas.microsoft.com/office/word/2024/wordml/sdtformatlock" xmlns:w16se="http://schemas.microsoft.com/office/word/2015/wordml/symex" xmlns:wpg="http://schemas.microsoft.com/office/word/2010/wordprocessingGroup" xmlns:wpi="http://schemas.microsoft.com/office/word/2010/wordprocessingInk" xmlns:wne="http://schemas.microsoft.com/office/word/2006/wordml" xmlns:wps="http://schemas.microsoft.com/office/word/2010/wordprocessingShape" mc:Ignorable="w14 w15 w16se w16cid w16 w16cex w16sdtdh w16sdtfl w16du wp14">
+  <w:abstractNum w:abstractNumId="0" w15:restartNumberingAfterBreak="0">
+    <w:nsid w:val="021E5754"/>
+    <w:multiLevelType w:val="multilevel"/>
+    <w:tmpl w:val="0ADCD67A"/>
+    <w:lvl w:ilvl="0">
+      <w:start w:val="1"/>
+      <w:numFmt w:val="bullet"/>
+      <w:lvlText w:val=""/>
+      <w:lvlJc w:val="left"/>
+      <w:pPr>
+        <w:tabs>
+          <w:tab w:val="num" w:pos="720"/>
+        </w:tabs>
+        <w:ind w:left="720" w:hanging="360"/>
+      </w:pPr>
+      <w:rPr>
+        <w:rFonts w:ascii="Symbol" w:hAnsi="Symbol" w:hint="default"/>
+        <w:sz w:val="20"/>
+      </w:rPr>
+    </w:lvl>
+    <w:lvl w:ilvl="1" w:tentative="1">
+      <w:start w:val="1"/>
+      <w:numFmt w:val="bullet"/>
+      <w:lvlText w:val="o"/>
+      <w:lvlJc w:val="left"/>
+      <w:pPr>
+        <w:tabs>
+          <w:tab w:val="num" w:pos="1440"/>
+        </w:tabs>
+        <w:ind w:left="1440" w:hanging="360"/>
+      </w:pPr>
+      <w:rPr>
+        <w:rFonts w:ascii="Courier New" w:hAnsi="Courier New" w:hint="default"/>
+        <w:sz w:val="20"/>
+      </w:rPr>
+    </w:lvl>
+    <w:lvl w:ilvl="2" w:tentative="1">
+      <w:start w:val="1"/>
+      <w:numFmt w:val="bullet"/>
+      <w:lvlText w:val=""/>
+      <w:lvlJc w:val="left"/>
+      <w:pPr>
+        <w:tabs>
+          <w:tab w:val="num" w:pos="2160"/>
+        </w:tabs>
+        <w:ind w:left="2160" w:hanging="360"/>
+      </w:pPr>
+      <w:rPr>
+        <w:rFonts w:ascii="Wingdings" w:hAnsi="Wingdings" w:hint="default"/>
+        <w:sz w:val="20"/>
+      </w:rPr>
+    </w:lvl>
+    <w:lvl w:ilvl="3" w:tentative="1">
+      <w:start w:val="1"/>
+      <w:numFmt w:val="bullet"/>
+      <w:lvlText w:val=""/>
+      <w:lvlJc w:val="left"/>
+      <w:pPr>
+        <w:tabs>
+          <w:tab w:val="num" w:pos="2880"/>
+        </w:tabs>
+        <w:ind w:left="2880" w:hanging="360"/>
+      </w:pPr>
+      <w:rPr>
+        <w:rFonts w:ascii="Wingdings" w:hAnsi="Wingdings" w:hint="default"/>
+        <w:sz w:val="20"/>
+      </w:rPr>
+    </w:lvl>
+    <w:lvl w:ilvl="4" w:tentative="1">
+      <w:start w:val="1"/>
+      <w:numFmt w:val="bullet"/>
+      <w:lvlText w:val=""/>
+      <w:lvlJc w:val="left"/>
+      <w:pPr>
+        <w:tabs>
+          <w:tab w:val="num" w:pos="3600"/>
+        </w:tabs>
+        <w:ind w:left="3600" w:hanging="360"/>
+      </w:pPr>
+      <w:rPr>
+        <w:rFonts w:ascii="Wingdings" w:hAnsi="Wingdings" w:hint="default"/>
+        <w:sz w:val="20"/>
+      </w:rPr>
+    </w:lvl>
+    <w:lvl w:ilvl="5" w:tentative="1">
+      <w:start w:val="1"/>
+      <w:numFmt w:val="bullet"/>
+      <w:lvlText w:val=""/>
+      <w:lvlJc w:val="left"/>
+      <w:pPr>
+        <w:tabs>
+          <w:tab w:val="num" w:pos="4320"/>
+        </w:tabs>
+        <w:ind w:left="4320" w:hanging="360"/>
+      </w:pPr>
+      <w:rPr>
+        <w:rFonts w:ascii="Wingdings" w:hAnsi="Wingdings" w:hint="default"/>
+        <w:sz w:val="20"/>
+      </w:rPr>
+    </w:lvl>
+    <w:lvl w:ilvl="6" w:tentative="1">
+      <w:start w:val="1"/>
+      <w:numFmt w:val="bullet"/>
+      <w:lvlText w:val=""/>
+      <w:lvlJc w:val="left"/>
+      <w:pPr>
+        <w:tabs>
+          <w:tab w:val="num" w:pos="5040"/>
+        </w:tabs>
+        <w:ind w:left="5040" w:hanging="360"/>
+      </w:pPr>
+      <w:rPr>
+        <w:rFonts w:ascii="Wingdings" w:hAnsi="Wingdings" w:hint="default"/>
+        <w:sz w:val="20"/>
+      </w:rPr>
+    </w:lvl>
+    <w:lvl w:ilvl="7" w:tentative="1">
+      <w:start w:val="1"/>
+      <w:numFmt w:val="bullet"/>
+      <w:lvlText w:val=""/>
+      <w:lvlJc w:val="left"/>
+      <w:pPr>
+        <w:tabs>
+          <w:tab w:val="num" w:pos="5760"/>
+        </w:tabs>
+        <w:ind w:left="5760" w:hanging="360"/>
+      </w:pPr>
+      <w:rPr>
+        <w:rFonts w:ascii="Wingdings" w:hAnsi="Wingdings" w:hint="default"/>
+        <w:sz w:val="20"/>
+      </w:rPr>
+    </w:lvl>
+    <w:lvl w:ilvl="8" w:tentative="1">
+      <w:start w:val="1"/>
+      <w:numFmt w:val="bullet"/>
+      <w:lvlText w:val=""/>
+      <w:lvlJc w:val="left"/>
+      <w:pPr>
+        <w:tabs>
+          <w:tab w:val="num" w:pos="6480"/>
+        </w:tabs>
+        <w:ind w:left="6480" w:hanging="360"/>
+      </w:pPr>
+      <w:rPr>
+        <w:rFonts w:ascii="Wingdings" w:hAnsi="Wingdings" w:hint="default"/>
+        <w:sz w:val="20"/>
+      </w:rPr>
+    </w:lvl>
+  </w:abstractNum>
+  <w:abstractNum w:abstractNumId="1" w15:restartNumberingAfterBreak="0">
+    <w:nsid w:val="078E14E9"/>
+    <w:multiLevelType w:val="multilevel"/>
+    <w:tmpl w:val="A9E681DC"/>
+    <w:lvl w:ilvl="0">
+      <w:start w:val="1"/>
+      <w:numFmt w:val="bullet"/>
+      <w:lvlText w:val=""/>
+      <w:lvlJc w:val="left"/>
+      <w:pPr>
+        <w:tabs>
+          <w:tab w:val="num" w:pos="720"/>
+        </w:tabs>
+        <w:ind w:left="720" w:hanging="360"/>
+      </w:pPr>
+      <w:rPr>
+        <w:rFonts w:ascii="Symbol" w:hAnsi="Symbol" w:hint="default"/>
+        <w:sz w:val="20"/>
+      </w:rPr>
+    </w:lvl>
+    <w:lvl w:ilvl="1" w:tentative="1">
+      <w:start w:val="1"/>
+      <w:numFmt w:val="bullet"/>
+      <w:lvlText w:val="o"/>
+      <w:lvlJc w:val="left"/>
+      <w:pPr>
+        <w:tabs>
+          <w:tab w:val="num" w:pos="1440"/>
+        </w:tabs>
+        <w:ind w:left="1440" w:hanging="360"/>
+      </w:pPr>
+      <w:rPr>
+        <w:rFonts w:ascii="Courier New" w:hAnsi="Courier New" w:hint="default"/>
+        <w:sz w:val="20"/>
+      </w:rPr>
+    </w:lvl>
+    <w:lvl w:ilvl="2" w:tentative="1">
+      <w:start w:val="1"/>
+      <w:numFmt w:val="bullet"/>
+      <w:lvlText w:val=""/>
+      <w:lvlJc w:val="left"/>
+      <w:pPr>
+        <w:tabs>
+          <w:tab w:val="num" w:pos="2160"/>
+        </w:tabs>
+        <w:ind w:left="2160" w:hanging="360"/>
+      </w:pPr>
+      <w:rPr>
+        <w:rFonts w:ascii="Wingdings" w:hAnsi="Wingdings" w:hint="default"/>
+        <w:sz w:val="20"/>
+      </w:rPr>
+    </w:lvl>
+    <w:lvl w:ilvl="3" w:tentative="1">
+      <w:start w:val="1"/>
+      <w:numFmt w:val="bullet"/>
+      <w:lvlText w:val=""/>
+      <w:lvlJc w:val="left"/>
+      <w:pPr>
+        <w:tabs>
+          <w:tab w:val="num" w:pos="2880"/>
+        </w:tabs>
+        <w:ind w:left="2880" w:hanging="360"/>
+      </w:pPr>
+      <w:rPr>
+        <w:rFonts w:ascii="Wingdings" w:hAnsi="Wingdings" w:hint="default"/>
+        <w:sz w:val="20"/>
+      </w:rPr>
+    </w:lvl>
+    <w:lvl w:ilvl="4" w:tentative="1">
+      <w:start w:val="1"/>
+      <w:numFmt w:val="bullet"/>
+      <w:lvlText w:val=""/>
+      <w:lvlJc w:val="left"/>
+      <w:pPr>
+        <w:tabs>
+          <w:tab w:val="num" w:pos="3600"/>
+        </w:tabs>
+        <w:ind w:left="3600" w:hanging="360"/>
+      </w:pPr>
+      <w:rPr>
+        <w:rFonts w:ascii="Wingdings" w:hAnsi="Wingdings" w:hint="default"/>
+        <w:sz w:val="20"/>
+      </w:rPr>
+    </w:lvl>
+    <w:lvl w:ilvl="5" w:tentative="1">
+      <w:start w:val="1"/>
+      <w:numFmt w:val="bullet"/>
+      <w:lvlText w:val=""/>
+      <w:lvlJc w:val="left"/>
+      <w:pPr>
+        <w:tabs>
+          <w:tab w:val="num" w:pos="4320"/>
+        </w:tabs>
+        <w:ind w:left="4320" w:hanging="360"/>
+      </w:pPr>
+      <w:rPr>
+        <w:rFonts w:ascii="Wingdings" w:hAnsi="Wingdings" w:hint="default"/>
+        <w:sz w:val="20"/>
+      </w:rPr>
+    </w:lvl>
+    <w:lvl w:ilvl="6" w:tentative="1">
+      <w:start w:val="1"/>
+      <w:numFmt w:val="bullet"/>
+      <w:lvlText w:val=""/>
+      <w:lvlJc w:val="left"/>
+      <w:pPr>
+        <w:tabs>
+          <w:tab w:val="num" w:pos="5040"/>
+        </w:tabs>
+        <w:ind w:left="5040" w:hanging="360"/>
+      </w:pPr>
+      <w:rPr>
+        <w:rFonts w:ascii="Wingdings" w:hAnsi="Wingdings" w:hint="default"/>
+        <w:sz w:val="20"/>
+      </w:rPr>
+    </w:lvl>
+    <w:lvl w:ilvl="7" w:tentative="1">
+      <w:start w:val="1"/>
+      <w:numFmt w:val="bullet"/>
+      <w:lvlText w:val=""/>
+      <w:lvlJc w:val="left"/>
+      <w:pPr>
+        <w:tabs>
+          <w:tab w:val="num" w:pos="5760"/>
+        </w:tabs>
+        <w:ind w:left="5760" w:hanging="360"/>
+      </w:pPr>
+      <w:rPr>
+        <w:rFonts w:ascii="Wingdings" w:hAnsi="Wingdings" w:hint="default"/>
+        <w:sz w:val="20"/>
+      </w:rPr>
+    </w:lvl>
+    <w:lvl w:ilvl="8" w:tentative="1">
+      <w:start w:val="1"/>
+      <w:numFmt w:val="bullet"/>
+      <w:lvlText w:val=""/>
+      <w:lvlJc w:val="left"/>
+      <w:pPr>
+        <w:tabs>
+          <w:tab w:val="num" w:pos="6480"/>
+        </w:tabs>
+        <w:ind w:left="6480" w:hanging="360"/>
+      </w:pPr>
+      <w:rPr>
+        <w:rFonts w:ascii="Wingdings" w:hAnsi="Wingdings" w:hint="default"/>
+        <w:sz w:val="20"/>
+      </w:rPr>
+    </w:lvl>
+  </w:abstractNum>
+  <w:abstractNum w:abstractNumId="2" w15:restartNumberingAfterBreak="0">
+    <w:nsid w:val="2EE95C00"/>
+    <w:multiLevelType w:val="multilevel"/>
+    <w:tmpl w:val="89BC8EFC"/>
+    <w:lvl w:ilvl="0">
+      <w:start w:val="1"/>
+      <w:numFmt w:val="bullet"/>
+      <w:lvlText w:val=""/>
+      <w:lvlJc w:val="left"/>
+      <w:pPr>
+        <w:tabs>
+          <w:tab w:val="num" w:pos="720"/>
+        </w:tabs>
+        <w:ind w:left="720" w:hanging="360"/>
+      </w:pPr>
+      <w:rPr>
+        <w:rFonts w:ascii="Symbol" w:hAnsi="Symbol" w:hint="default"/>
+        <w:sz w:val="20"/>
+      </w:rPr>
+    </w:lvl>
+    <w:lvl w:ilvl="1" w:tentative="1">
+      <w:start w:val="1"/>
+      <w:numFmt w:val="bullet"/>
+      <w:lvlText w:val="o"/>
+      <w:lvlJc w:val="left"/>
+      <w:pPr>
+        <w:tabs>
+          <w:tab w:val="num" w:pos="1440"/>
+        </w:tabs>
+        <w:ind w:left="1440" w:hanging="360"/>
+      </w:pPr>
+      <w:rPr>
+        <w:rFonts w:ascii="Courier New" w:hAnsi="Courier New" w:hint="default"/>
+        <w:sz w:val="20"/>
+      </w:rPr>
+    </w:lvl>
+    <w:lvl w:ilvl="2" w:tentative="1">
+      <w:start w:val="1"/>
+      <w:numFmt w:val="bullet"/>
+      <w:lvlText w:val=""/>
+      <w:lvlJc w:val="left"/>
+      <w:pPr>
+        <w:tabs>
+          <w:tab w:val="num" w:pos="2160"/>
+        </w:tabs>
+        <w:ind w:left="2160" w:hanging="360"/>
+      </w:pPr>
+      <w:rPr>
+        <w:rFonts w:ascii="Wingdings" w:hAnsi="Wingdings" w:hint="default"/>
+        <w:sz w:val="20"/>
+      </w:rPr>
+    </w:lvl>
+    <w:lvl w:ilvl="3" w:tentative="1">
+      <w:start w:val="1"/>
+      <w:numFmt w:val="bullet"/>
+      <w:lvlText w:val=""/>
+      <w:lvlJc w:val="left"/>
+      <w:pPr>
+        <w:tabs>
+          <w:tab w:val="num" w:pos="2880"/>
+        </w:tabs>
+        <w:ind w:left="2880" w:hanging="360"/>
+      </w:pPr>
+      <w:rPr>
+        <w:rFonts w:ascii="Wingdings" w:hAnsi="Wingdings" w:hint="default"/>
+        <w:sz w:val="20"/>
+      </w:rPr>
+    </w:lvl>
+    <w:lvl w:ilvl="4" w:tentative="1">
+      <w:start w:val="1"/>
+      <w:numFmt w:val="bullet"/>
+      <w:lvlText w:val=""/>
+      <w:lvlJc w:val="left"/>
+      <w:pPr>
+        <w:tabs>
+          <w:tab w:val="num" w:pos="3600"/>
+        </w:tabs>
+        <w:ind w:left="3600" w:hanging="360"/>
+      </w:pPr>
+      <w:rPr>
+        <w:rFonts w:ascii="Wingdings" w:hAnsi="Wingdings" w:hint="default"/>
+        <w:sz w:val="20"/>
+      </w:rPr>
+    </w:lvl>
+    <w:lvl w:ilvl="5" w:tentative="1">
+      <w:start w:val="1"/>
+      <w:numFmt w:val="bullet"/>
+      <w:lvlText w:val=""/>
+      <w:lvlJc w:val="left"/>
+      <w:pPr>
+        <w:tabs>
+          <w:tab w:val="num" w:pos="4320"/>
+        </w:tabs>
+        <w:ind w:left="4320" w:hanging="360"/>
+      </w:pPr>
+      <w:rPr>
+        <w:rFonts w:ascii="Wingdings" w:hAnsi="Wingdings" w:hint="default"/>
+        <w:sz w:val="20"/>
+      </w:rPr>
+    </w:lvl>
+    <w:lvl w:ilvl="6" w:tentative="1">
+      <w:start w:val="1"/>
+      <w:numFmt w:val="bullet"/>
+      <w:lvlText w:val=""/>
+      <w:lvlJc w:val="left"/>
+      <w:pPr>
+        <w:tabs>
+          <w:tab w:val="num" w:pos="5040"/>
+        </w:tabs>
+        <w:ind w:left="5040" w:hanging="360"/>
+      </w:pPr>
+      <w:rPr>
+        <w:rFonts w:ascii="Wingdings" w:hAnsi="Wingdings" w:hint="default"/>
+        <w:sz w:val="20"/>
+      </w:rPr>
+    </w:lvl>
+    <w:lvl w:ilvl="7" w:tentative="1">
+      <w:start w:val="1"/>
+      <w:numFmt w:val="bullet"/>
+      <w:lvlText w:val=""/>
+      <w:lvlJc w:val="left"/>
+      <w:pPr>
+        <w:tabs>
+          <w:tab w:val="num" w:pos="5760"/>
+        </w:tabs>
+        <w:ind w:left="5760" w:hanging="360"/>
+      </w:pPr>
+      <w:rPr>
+        <w:rFonts w:ascii="Wingdings" w:hAnsi="Wingdings" w:hint="default"/>
+        <w:sz w:val="20"/>
+      </w:rPr>
+    </w:lvl>
+    <w:lvl w:ilvl="8" w:tentative="1">
+      <w:start w:val="1"/>
+      <w:numFmt w:val="bullet"/>
+      <w:lvlText w:val=""/>
+      <w:lvlJc w:val="left"/>
+      <w:pPr>
+        <w:tabs>
+          <w:tab w:val="num" w:pos="6480"/>
+        </w:tabs>
+        <w:ind w:left="6480" w:hanging="360"/>
+      </w:pPr>
+      <w:rPr>
+        <w:rFonts w:ascii="Wingdings" w:hAnsi="Wingdings" w:hint="default"/>
+        <w:sz w:val="20"/>
+      </w:rPr>
+    </w:lvl>
+  </w:abstractNum>
+  <w:abstractNum w:abstractNumId="3" w15:restartNumberingAfterBreak="0">
+    <w:nsid w:val="49C66E4F"/>
+    <w:multiLevelType w:val="multilevel"/>
+    <w:tmpl w:val="3C1E9D94"/>
+    <w:lvl w:ilvl="0">
+      <w:start w:val="1"/>
+      <w:numFmt w:val="bullet"/>
+      <w:lvlText w:val=""/>
+      <w:lvlJc w:val="left"/>
+      <w:pPr>
+        <w:tabs>
+          <w:tab w:val="num" w:pos="720"/>
+        </w:tabs>
+        <w:ind w:left="720" w:hanging="360"/>
+      </w:pPr>
+      <w:rPr>
+        <w:rFonts w:ascii="Symbol" w:hAnsi="Symbol" w:hint="default"/>
+        <w:sz w:val="20"/>
+      </w:rPr>
+    </w:lvl>
+    <w:lvl w:ilvl="1" w:tentative="1">
+      <w:start w:val="1"/>
+      <w:numFmt w:val="bullet"/>
+      <w:lvlText w:val="o"/>
+      <w:lvlJc w:val="left"/>
+      <w:pPr>
+        <w:tabs>
+          <w:tab w:val="num" w:pos="1440"/>
+        </w:tabs>
+        <w:ind w:left="1440" w:hanging="360"/>
+      </w:pPr>
+      <w:rPr>
+        <w:rFonts w:ascii="Courier New" w:hAnsi="Courier New" w:hint="default"/>
+        <w:sz w:val="20"/>
+      </w:rPr>
+    </w:lvl>
+    <w:lvl w:ilvl="2" w:tentative="1">
+      <w:start w:val="1"/>
+      <w:numFmt w:val="bullet"/>
+      <w:lvlText w:val=""/>
+      <w:lvlJc w:val="left"/>
+      <w:pPr>
+        <w:tabs>
+          <w:tab w:val="num" w:pos="2160"/>
+        </w:tabs>
+        <w:ind w:left="2160" w:hanging="360"/>
+      </w:pPr>
+      <w:rPr>
+        <w:rFonts w:ascii="Wingdings" w:hAnsi="Wingdings" w:hint="default"/>
+        <w:sz w:val="20"/>
+      </w:rPr>
+    </w:lvl>
+    <w:lvl w:ilvl="3" w:tentative="1">
+      <w:start w:val="1"/>
+      <w:numFmt w:val="bullet"/>
+      <w:lvlText w:val=""/>
+      <w:lvlJc w:val="left"/>
+      <w:pPr>
+        <w:tabs>
+          <w:tab w:val="num" w:pos="2880"/>
+        </w:tabs>
+        <w:ind w:left="2880" w:hanging="360"/>
+      </w:pPr>
+      <w:rPr>
+        <w:rFonts w:ascii="Wingdings" w:hAnsi="Wingdings" w:hint="default"/>
+        <w:sz w:val="20"/>
+      </w:rPr>
+    </w:lvl>
+    <w:lvl w:ilvl="4" w:tentative="1">
+      <w:start w:val="1"/>
+      <w:numFmt w:val="bullet"/>
+      <w:lvlText w:val=""/>
+      <w:lvlJc w:val="left"/>
+      <w:pPr>
+        <w:tabs>
+          <w:tab w:val="num" w:pos="3600"/>
+        </w:tabs>
+        <w:ind w:left="3600" w:hanging="360"/>
+      </w:pPr>
+      <w:rPr>
+        <w:rFonts w:ascii="Wingdings" w:hAnsi="Wingdings" w:hint="default"/>
+        <w:sz w:val="20"/>
+      </w:rPr>
+    </w:lvl>
+    <w:lvl w:ilvl="5" w:tentative="1">
+      <w:start w:val="1"/>
+      <w:numFmt w:val="bullet"/>
+      <w:lvlText w:val=""/>
+      <w:lvlJc w:val="left"/>
+      <w:pPr>
+        <w:tabs>
+          <w:tab w:val="num" w:pos="4320"/>
+        </w:tabs>
+        <w:ind w:left="4320" w:hanging="360"/>
+      </w:pPr>
+      <w:rPr>
+        <w:rFonts w:ascii="Wingdings" w:hAnsi="Wingdings" w:hint="default"/>
+        <w:sz w:val="20"/>
+      </w:rPr>
+    </w:lvl>
+    <w:lvl w:ilvl="6" w:tentative="1">
+      <w:start w:val="1"/>
+      <w:numFmt w:val="bullet"/>
+      <w:lvlText w:val=""/>
+      <w:lvlJc w:val="left"/>
+      <w:pPr>
+        <w:tabs>
+          <w:tab w:val="num" w:pos="5040"/>
+        </w:tabs>
+        <w:ind w:left="5040" w:hanging="360"/>
+      </w:pPr>
+      <w:rPr>
+        <w:rFonts w:ascii="Wingdings" w:hAnsi="Wingdings" w:hint="default"/>
+        <w:sz w:val="20"/>
+      </w:rPr>
+    </w:lvl>
+    <w:lvl w:ilvl="7" w:tentative="1">
+      <w:start w:val="1"/>
+      <w:numFmt w:val="bullet"/>
+      <w:lvlText w:val=""/>
+      <w:lvlJc w:val="left"/>
+      <w:pPr>
+        <w:tabs>
+          <w:tab w:val="num" w:pos="5760"/>
+        </w:tabs>
+        <w:ind w:left="5760" w:hanging="360"/>
+      </w:pPr>
+      <w:rPr>
+        <w:rFonts w:ascii="Wingdings" w:hAnsi="Wingdings" w:hint="default"/>
+        <w:sz w:val="20"/>
+      </w:rPr>
+    </w:lvl>
+    <w:lvl w:ilvl="8" w:tentative="1">
+      <w:start w:val="1"/>
+      <w:numFmt w:val="bullet"/>
+      <w:lvlText w:val=""/>
+      <w:lvlJc w:val="left"/>
+      <w:pPr>
+        <w:tabs>
+          <w:tab w:val="num" w:pos="6480"/>
+        </w:tabs>
+        <w:ind w:left="6480" w:hanging="360"/>
+      </w:pPr>
+      <w:rPr>
+        <w:rFonts w:ascii="Wingdings" w:hAnsi="Wingdings" w:hint="default"/>
+        <w:sz w:val="20"/>
+      </w:rPr>
+    </w:lvl>
+  </w:abstractNum>
+  <w:abstractNum w:abstractNumId="4" w15:restartNumberingAfterBreak="0">
+    <w:nsid w:val="545E4EFA"/>
+    <w:multiLevelType w:val="multilevel"/>
+    <w:tmpl w:val="2CBC6C0A"/>
+    <w:lvl w:ilvl="0">
+      <w:start w:val="1"/>
+      <w:numFmt w:val="bullet"/>
+      <w:lvlText w:val=""/>
+      <w:lvlJc w:val="left"/>
+      <w:pPr>
+        <w:tabs>
+          <w:tab w:val="num" w:pos="720"/>
+        </w:tabs>
+        <w:ind w:left="720" w:hanging="360"/>
+      </w:pPr>
+      <w:rPr>
+        <w:rFonts w:ascii="Symbol" w:hAnsi="Symbol" w:hint="default"/>
+        <w:sz w:val="20"/>
+      </w:rPr>
+    </w:lvl>
+    <w:lvl w:ilvl="1" w:tentative="1">
+      <w:start w:val="1"/>
+      <w:numFmt w:val="bullet"/>
+      <w:lvlText w:val="o"/>
+      <w:lvlJc w:val="left"/>
+      <w:pPr>
+        <w:tabs>
+          <w:tab w:val="num" w:pos="1440"/>
+        </w:tabs>
+        <w:ind w:left="1440" w:hanging="360"/>
+      </w:pPr>
+      <w:rPr>
+        <w:rFonts w:ascii="Courier New" w:hAnsi="Courier New" w:hint="default"/>
+        <w:sz w:val="20"/>
+      </w:rPr>
+    </w:lvl>
+    <w:lvl w:ilvl="2" w:tentative="1">
+      <w:start w:val="1"/>
+      <w:numFmt w:val="bullet"/>
+      <w:lvlText w:val=""/>
+      <w:lvlJc w:val="left"/>
+      <w:pPr>
+        <w:tabs>
+          <w:tab w:val="num" w:pos="2160"/>
+        </w:tabs>
+        <w:ind w:left="2160" w:hanging="360"/>
+      </w:pPr>
+      <w:rPr>
+        <w:rFonts w:ascii="Wingdings" w:hAnsi="Wingdings" w:hint="default"/>
+        <w:sz w:val="20"/>
+      </w:rPr>
+    </w:lvl>
+    <w:lvl w:ilvl="3" w:tentative="1">
+      <w:start w:val="1"/>
+      <w:numFmt w:val="bullet"/>
+      <w:lvlText w:val=""/>
+      <w:lvlJc w:val="left"/>
+      <w:pPr>
+        <w:tabs>
+          <w:tab w:val="num" w:pos="2880"/>
+        </w:tabs>
+        <w:ind w:left="2880" w:hanging="360"/>
+      </w:pPr>
+      <w:rPr>
+        <w:rFonts w:ascii="Wingdings" w:hAnsi="Wingdings" w:hint="default"/>
+        <w:sz w:val="20"/>
+      </w:rPr>
+    </w:lvl>
+    <w:lvl w:ilvl="4" w:tentative="1">
+      <w:start w:val="1"/>
+      <w:numFmt w:val="bullet"/>
+      <w:lvlText w:val=""/>
+      <w:lvlJc w:val="left"/>
+      <w:pPr>
+        <w:tabs>
+          <w:tab w:val="num" w:pos="3600"/>
+        </w:tabs>
+        <w:ind w:left="3600" w:hanging="360"/>
+      </w:pPr>
+      <w:rPr>
+        <w:rFonts w:ascii="Wingdings" w:hAnsi="Wingdings" w:hint="default"/>
+        <w:sz w:val="20"/>
+      </w:rPr>
+    </w:lvl>
+    <w:lvl w:ilvl="5" w:tentative="1">
+      <w:start w:val="1"/>
+      <w:numFmt w:val="bullet"/>
+      <w:lvlText w:val=""/>
+      <w:lvlJc w:val="left"/>
+      <w:pPr>
+        <w:tabs>
+          <w:tab w:val="num" w:pos="4320"/>
+        </w:tabs>
+        <w:ind w:left="4320" w:hanging="360"/>
+      </w:pPr>
+      <w:rPr>
+        <w:rFonts w:ascii="Wingdings" w:hAnsi="Wingdings" w:hint="default"/>
+        <w:sz w:val="20"/>
+      </w:rPr>
+    </w:lvl>
+    <w:lvl w:ilvl="6" w:tentative="1">
+      <w:start w:val="1"/>
+      <w:numFmt w:val="bullet"/>
+      <w:lvlText w:val=""/>
+      <w:lvlJc w:val="left"/>
+      <w:pPr>
+        <w:tabs>
+          <w:tab w:val="num" w:pos="5040"/>
+        </w:tabs>
+        <w:ind w:left="5040" w:hanging="360"/>
+      </w:pPr>
+      <w:rPr>
+        <w:rFonts w:ascii="Wingdings" w:hAnsi="Wingdings" w:hint="default"/>
+        <w:sz w:val="20"/>
+      </w:rPr>
+    </w:lvl>
+    <w:lvl w:ilvl="7" w:tentative="1">
+      <w:start w:val="1"/>
+      <w:numFmt w:val="bullet"/>
+      <w:lvlText w:val=""/>
+      <w:lvlJc w:val="left"/>
+      <w:pPr>
+        <w:tabs>
+          <w:tab w:val="num" w:pos="5760"/>
+        </w:tabs>
+        <w:ind w:left="5760" w:hanging="360"/>
+      </w:pPr>
+      <w:rPr>
+        <w:rFonts w:ascii="Wingdings" w:hAnsi="Wingdings" w:hint="default"/>
+        <w:sz w:val="20"/>
+      </w:rPr>
+    </w:lvl>
+    <w:lvl w:ilvl="8" w:tentative="1">
+      <w:start w:val="1"/>
+      <w:numFmt w:val="bullet"/>
+      <w:lvlText w:val=""/>
+      <w:lvlJc w:val="left"/>
+      <w:pPr>
+        <w:tabs>
+          <w:tab w:val="num" w:pos="6480"/>
+        </w:tabs>
+        <w:ind w:left="6480" w:hanging="360"/>
+      </w:pPr>
+      <w:rPr>
+        <w:rFonts w:ascii="Wingdings" w:hAnsi="Wingdings" w:hint="default"/>
+        <w:sz w:val="20"/>
+      </w:rPr>
+    </w:lvl>
+  </w:abstractNum>
+  <w:num w:numId="1" w16cid:durableId="43256912">
+    <w:abstractNumId w:val="2"/>
+  </w:num>
+  <w:num w:numId="2" w16cid:durableId="1357467791">
+    <w:abstractNumId w:val="0"/>
+  </w:num>
+  <w:num w:numId="3" w16cid:durableId="1770394367">
+    <w:abstractNumId w:val="3"/>
+  </w:num>
+  <w:num w:numId="4" w16cid:durableId="506752969">
+    <w:abstractNumId w:val="1"/>
+  </w:num>
+  <w:num w:numId="5" w16cid:durableId="465124958">
+    <w:abstractNumId w:val="4"/>
+  </w:num>
+</w:numbering>
 </file>
 
 <file path=word/styles.xml><?xml version="1.0" encoding="utf-8"?>

</xml_diff>